<commit_message>
new sample file with additonal heading2
</commit_message>
<xml_diff>
--- a/tests/sample.docx
+++ b/tests/sample.docx
@@ -184,7 +184,23 @@
           <w:rFonts w:asciiTheme="minorHAnsi" w:hAnsiTheme="minorHAnsi" w:cstheme="minorHAnsi"/>
           <w:color w:val="000000"/>
         </w:rPr>
-        <w:t xml:space="preserve">Cras massa velit, suscipit a eros et, aliquet </w:t>
+        <w:t xml:space="preserve">Cras massa velit, suscipit a eros et, </w:t>
+      </w:r>
+      <w:proofErr w:type="spellStart"/>
+      <w:r>
+        <w:rPr>
+          <w:rFonts w:asciiTheme="minorHAnsi" w:hAnsiTheme="minorHAnsi" w:cstheme="minorHAnsi"/>
+          <w:color w:val="000000"/>
+        </w:rPr>
+        <w:t>aliquet</w:t>
+      </w:r>
+      <w:proofErr w:type="spellEnd"/>
+      <w:r>
+        <w:rPr>
+          <w:rFonts w:asciiTheme="minorHAnsi" w:hAnsiTheme="minorHAnsi" w:cstheme="minorHAnsi"/>
+          <w:color w:val="000000"/>
+        </w:rPr>
+        <w:t xml:space="preserve"> </w:t>
       </w:r>
       <w:proofErr w:type="spellStart"/>
       <w:r>
@@ -200,7 +216,39 @@
           <w:rFonts w:asciiTheme="minorHAnsi" w:hAnsiTheme="minorHAnsi" w:cstheme="minorHAnsi"/>
           <w:color w:val="000000"/>
         </w:rPr>
-        <w:t xml:space="preserve"> mauris. Proin maximus pharetra ligula bibendum </w:t>
+        <w:t xml:space="preserve"> </w:t>
+      </w:r>
+      <w:proofErr w:type="spellStart"/>
+      <w:r>
+        <w:rPr>
+          <w:rFonts w:asciiTheme="minorHAnsi" w:hAnsiTheme="minorHAnsi" w:cstheme="minorHAnsi"/>
+          <w:color w:val="000000"/>
+        </w:rPr>
+        <w:t>mauris</w:t>
+      </w:r>
+      <w:proofErr w:type="spellEnd"/>
+      <w:r>
+        <w:rPr>
+          <w:rFonts w:asciiTheme="minorHAnsi" w:hAnsiTheme="minorHAnsi" w:cstheme="minorHAnsi"/>
+          <w:color w:val="000000"/>
+        </w:rPr>
+        <w:t xml:space="preserve">. Proin maximus pharetra ligula </w:t>
+      </w:r>
+      <w:proofErr w:type="spellStart"/>
+      <w:r>
+        <w:rPr>
+          <w:rFonts w:asciiTheme="minorHAnsi" w:hAnsiTheme="minorHAnsi" w:cstheme="minorHAnsi"/>
+          <w:color w:val="000000"/>
+        </w:rPr>
+        <w:t>bibendum</w:t>
+      </w:r>
+      <w:proofErr w:type="spellEnd"/>
+      <w:r>
+        <w:rPr>
+          <w:rFonts w:asciiTheme="minorHAnsi" w:hAnsiTheme="minorHAnsi" w:cstheme="minorHAnsi"/>
+          <w:color w:val="000000"/>
+        </w:rPr>
+        <w:t xml:space="preserve"> </w:t>
       </w:r>
       <w:proofErr w:type="spellStart"/>
       <w:r>
@@ -216,6 +264,550 @@
           <w:rFonts w:asciiTheme="minorHAnsi" w:hAnsiTheme="minorHAnsi" w:cstheme="minorHAnsi"/>
           <w:color w:val="000000"/>
         </w:rPr>
+        <w:t xml:space="preserve">. </w:t>
+      </w:r>
+      <w:proofErr w:type="spellStart"/>
+      <w:r>
+        <w:rPr>
+          <w:rFonts w:asciiTheme="minorHAnsi" w:hAnsiTheme="minorHAnsi" w:cstheme="minorHAnsi"/>
+          <w:color w:val="000000"/>
+        </w:rPr>
+        <w:t>Fusce</w:t>
+      </w:r>
+      <w:proofErr w:type="spellEnd"/>
+      <w:r>
+        <w:rPr>
+          <w:rFonts w:asciiTheme="minorHAnsi" w:hAnsiTheme="minorHAnsi" w:cstheme="minorHAnsi"/>
+          <w:color w:val="000000"/>
+        </w:rPr>
+        <w:t xml:space="preserve"> </w:t>
+      </w:r>
+      <w:proofErr w:type="spellStart"/>
+      <w:r>
+        <w:rPr>
+          <w:rFonts w:asciiTheme="minorHAnsi" w:hAnsiTheme="minorHAnsi" w:cstheme="minorHAnsi"/>
+          <w:color w:val="000000"/>
+        </w:rPr>
+        <w:t>quis</w:t>
+      </w:r>
+      <w:proofErr w:type="spellEnd"/>
+      <w:r>
+        <w:rPr>
+          <w:rFonts w:asciiTheme="minorHAnsi" w:hAnsiTheme="minorHAnsi" w:cstheme="minorHAnsi"/>
+          <w:color w:val="000000"/>
+        </w:rPr>
+        <w:t xml:space="preserve"> </w:t>
+      </w:r>
+      <w:proofErr w:type="spellStart"/>
+      <w:r>
+        <w:rPr>
+          <w:rFonts w:asciiTheme="minorHAnsi" w:hAnsiTheme="minorHAnsi" w:cstheme="minorHAnsi"/>
+          <w:color w:val="000000"/>
+        </w:rPr>
+        <w:t>neque</w:t>
+      </w:r>
+      <w:proofErr w:type="spellEnd"/>
+      <w:r>
+        <w:rPr>
+          <w:rFonts w:asciiTheme="minorHAnsi" w:hAnsiTheme="minorHAnsi" w:cstheme="minorHAnsi"/>
+          <w:color w:val="000000"/>
+        </w:rPr>
+        <w:t xml:space="preserve"> dui. In </w:t>
+      </w:r>
+      <w:proofErr w:type="spellStart"/>
+      <w:r>
+        <w:rPr>
+          <w:rFonts w:asciiTheme="minorHAnsi" w:hAnsiTheme="minorHAnsi" w:cstheme="minorHAnsi"/>
+          <w:color w:val="000000"/>
+        </w:rPr>
+        <w:t>molestie</w:t>
+      </w:r>
+      <w:proofErr w:type="spellEnd"/>
+      <w:r>
+        <w:rPr>
+          <w:rFonts w:asciiTheme="minorHAnsi" w:hAnsiTheme="minorHAnsi" w:cstheme="minorHAnsi"/>
+          <w:color w:val="000000"/>
+        </w:rPr>
+        <w:t xml:space="preserve"> </w:t>
+      </w:r>
+      <w:proofErr w:type="spellStart"/>
+      <w:r>
+        <w:rPr>
+          <w:rFonts w:asciiTheme="minorHAnsi" w:hAnsiTheme="minorHAnsi" w:cstheme="minorHAnsi"/>
+          <w:color w:val="000000"/>
+        </w:rPr>
+        <w:t>purus</w:t>
+      </w:r>
+      <w:proofErr w:type="spellEnd"/>
+      <w:r>
+        <w:rPr>
+          <w:rFonts w:asciiTheme="minorHAnsi" w:hAnsiTheme="minorHAnsi" w:cstheme="minorHAnsi"/>
+          <w:color w:val="000000"/>
+        </w:rPr>
+        <w:t xml:space="preserve"> et </w:t>
+      </w:r>
+      <w:proofErr w:type="spellStart"/>
+      <w:r>
+        <w:rPr>
+          <w:rFonts w:asciiTheme="minorHAnsi" w:hAnsiTheme="minorHAnsi" w:cstheme="minorHAnsi"/>
+          <w:color w:val="000000"/>
+        </w:rPr>
+        <w:t>turpis</w:t>
+      </w:r>
+      <w:proofErr w:type="spellEnd"/>
+      <w:r>
+        <w:rPr>
+          <w:rFonts w:asciiTheme="minorHAnsi" w:hAnsiTheme="minorHAnsi" w:cstheme="minorHAnsi"/>
+          <w:color w:val="000000"/>
+        </w:rPr>
+        <w:t xml:space="preserve"> maximus ultricies. Morbi </w:t>
+      </w:r>
+      <w:proofErr w:type="spellStart"/>
+      <w:r>
+        <w:rPr>
+          <w:rFonts w:asciiTheme="minorHAnsi" w:hAnsiTheme="minorHAnsi" w:cstheme="minorHAnsi"/>
+          <w:color w:val="000000"/>
+        </w:rPr>
+        <w:t>ultricies</w:t>
+      </w:r>
+      <w:proofErr w:type="spellEnd"/>
+      <w:r>
+        <w:rPr>
+          <w:rFonts w:asciiTheme="minorHAnsi" w:hAnsiTheme="minorHAnsi" w:cstheme="minorHAnsi"/>
+          <w:color w:val="000000"/>
+        </w:rPr>
+        <w:t xml:space="preserve"> </w:t>
+      </w:r>
+      <w:proofErr w:type="spellStart"/>
+      <w:r>
+        <w:rPr>
+          <w:rFonts w:asciiTheme="minorHAnsi" w:hAnsiTheme="minorHAnsi" w:cstheme="minorHAnsi"/>
+          <w:color w:val="000000"/>
+        </w:rPr>
+        <w:t>tincidunt</w:t>
+      </w:r>
+      <w:proofErr w:type="spellEnd"/>
+      <w:r>
+        <w:rPr>
+          <w:rFonts w:asciiTheme="minorHAnsi" w:hAnsiTheme="minorHAnsi" w:cstheme="minorHAnsi"/>
+          <w:color w:val="000000"/>
+        </w:rPr>
+        <w:t xml:space="preserve"> </w:t>
+      </w:r>
+      <w:proofErr w:type="spellStart"/>
+      <w:r>
+        <w:rPr>
+          <w:rFonts w:asciiTheme="minorHAnsi" w:hAnsiTheme="minorHAnsi" w:cstheme="minorHAnsi"/>
+          <w:color w:val="000000"/>
+        </w:rPr>
+        <w:t>tellus</w:t>
+      </w:r>
+      <w:proofErr w:type="spellEnd"/>
+      <w:r>
+        <w:rPr>
+          <w:rFonts w:asciiTheme="minorHAnsi" w:hAnsiTheme="minorHAnsi" w:cstheme="minorHAnsi"/>
+          <w:color w:val="000000"/>
+        </w:rPr>
+        <w:t xml:space="preserve">, ac pharetra </w:t>
+      </w:r>
+      <w:proofErr w:type="spellStart"/>
+      <w:r>
+        <w:rPr>
+          <w:rFonts w:asciiTheme="minorHAnsi" w:hAnsiTheme="minorHAnsi" w:cstheme="minorHAnsi"/>
+          <w:color w:val="000000"/>
+        </w:rPr>
+        <w:t>urna</w:t>
+      </w:r>
+      <w:proofErr w:type="spellEnd"/>
+      <w:r>
+        <w:rPr>
+          <w:rFonts w:asciiTheme="minorHAnsi" w:hAnsiTheme="minorHAnsi" w:cstheme="minorHAnsi"/>
+          <w:color w:val="000000"/>
+        </w:rPr>
+        <w:t xml:space="preserve"> </w:t>
+      </w:r>
+      <w:proofErr w:type="spellStart"/>
+      <w:r>
+        <w:rPr>
+          <w:rFonts w:asciiTheme="minorHAnsi" w:hAnsiTheme="minorHAnsi" w:cstheme="minorHAnsi"/>
+          <w:color w:val="000000"/>
+        </w:rPr>
+        <w:t>consequat</w:t>
+      </w:r>
+      <w:proofErr w:type="spellEnd"/>
+      <w:r>
+        <w:rPr>
+          <w:rFonts w:asciiTheme="minorHAnsi" w:hAnsiTheme="minorHAnsi" w:cstheme="minorHAnsi"/>
+          <w:color w:val="000000"/>
+        </w:rPr>
+        <w:t xml:space="preserve"> a. </w:t>
+      </w:r>
+      <w:proofErr w:type="spellStart"/>
+      <w:r>
+        <w:rPr>
+          <w:rFonts w:asciiTheme="minorHAnsi" w:hAnsiTheme="minorHAnsi" w:cstheme="minorHAnsi"/>
+          <w:color w:val="000000"/>
+        </w:rPr>
+        <w:t>Nullam</w:t>
+      </w:r>
+      <w:proofErr w:type="spellEnd"/>
+      <w:r>
+        <w:rPr>
+          <w:rFonts w:asciiTheme="minorHAnsi" w:hAnsiTheme="minorHAnsi" w:cstheme="minorHAnsi"/>
+          <w:color w:val="000000"/>
+        </w:rPr>
+        <w:t xml:space="preserve"> </w:t>
+      </w:r>
+      <w:proofErr w:type="spellStart"/>
+      <w:r>
+        <w:rPr>
+          <w:rFonts w:asciiTheme="minorHAnsi" w:hAnsiTheme="minorHAnsi" w:cstheme="minorHAnsi"/>
+          <w:color w:val="000000"/>
+        </w:rPr>
+        <w:t>consequat</w:t>
+      </w:r>
+      <w:proofErr w:type="spellEnd"/>
+      <w:r>
+        <w:rPr>
+          <w:rFonts w:asciiTheme="minorHAnsi" w:hAnsiTheme="minorHAnsi" w:cstheme="minorHAnsi"/>
+          <w:color w:val="000000"/>
+        </w:rPr>
+        <w:t xml:space="preserve"> </w:t>
+      </w:r>
+      <w:proofErr w:type="spellStart"/>
+      <w:r>
+        <w:rPr>
+          <w:rFonts w:asciiTheme="minorHAnsi" w:hAnsiTheme="minorHAnsi" w:cstheme="minorHAnsi"/>
+          <w:color w:val="000000"/>
+        </w:rPr>
+        <w:t>leo</w:t>
+      </w:r>
+      <w:proofErr w:type="spellEnd"/>
+      <w:r>
+        <w:rPr>
+          <w:rFonts w:asciiTheme="minorHAnsi" w:hAnsiTheme="minorHAnsi" w:cstheme="minorHAnsi"/>
+          <w:color w:val="000000"/>
+        </w:rPr>
+        <w:t xml:space="preserve"> </w:t>
+      </w:r>
+      <w:proofErr w:type="spellStart"/>
+      <w:r>
+        <w:rPr>
+          <w:rFonts w:asciiTheme="minorHAnsi" w:hAnsiTheme="minorHAnsi" w:cstheme="minorHAnsi"/>
+          <w:color w:val="000000"/>
+        </w:rPr>
+        <w:t>lobortis</w:t>
+      </w:r>
+      <w:proofErr w:type="spellEnd"/>
+      <w:r>
+        <w:rPr>
+          <w:rFonts w:asciiTheme="minorHAnsi" w:hAnsiTheme="minorHAnsi" w:cstheme="minorHAnsi"/>
+          <w:color w:val="000000"/>
+        </w:rPr>
+        <w:t xml:space="preserve"> </w:t>
+      </w:r>
+      <w:proofErr w:type="spellStart"/>
+      <w:r>
+        <w:rPr>
+          <w:rFonts w:asciiTheme="minorHAnsi" w:hAnsiTheme="minorHAnsi" w:cstheme="minorHAnsi"/>
+          <w:color w:val="000000"/>
+        </w:rPr>
+        <w:t>aliquet</w:t>
+      </w:r>
+      <w:proofErr w:type="spellEnd"/>
+      <w:r>
+        <w:rPr>
+          <w:rFonts w:asciiTheme="minorHAnsi" w:hAnsiTheme="minorHAnsi" w:cstheme="minorHAnsi"/>
+          <w:color w:val="000000"/>
+        </w:rPr>
+        <w:t xml:space="preserve"> </w:t>
+      </w:r>
+      <w:proofErr w:type="spellStart"/>
+      <w:r>
+        <w:rPr>
+          <w:rFonts w:asciiTheme="minorHAnsi" w:hAnsiTheme="minorHAnsi" w:cstheme="minorHAnsi"/>
+          <w:color w:val="000000"/>
+        </w:rPr>
+        <w:t>tincidunt</w:t>
+      </w:r>
+      <w:proofErr w:type="spellEnd"/>
+      <w:r>
+        <w:rPr>
+          <w:rFonts w:asciiTheme="minorHAnsi" w:hAnsiTheme="minorHAnsi" w:cstheme="minorHAnsi"/>
+          <w:color w:val="000000"/>
+        </w:rPr>
+        <w:t xml:space="preserve">. Etiam lacinia fermentum ipsum. </w:t>
+      </w:r>
+      <w:proofErr w:type="spellStart"/>
+      <w:r>
+        <w:rPr>
+          <w:rFonts w:asciiTheme="minorHAnsi" w:hAnsiTheme="minorHAnsi" w:cstheme="minorHAnsi"/>
+          <w:color w:val="000000"/>
+        </w:rPr>
+        <w:t>Phasellus</w:t>
+      </w:r>
+      <w:proofErr w:type="spellEnd"/>
+      <w:r>
+        <w:rPr>
+          <w:rFonts w:asciiTheme="minorHAnsi" w:hAnsiTheme="minorHAnsi" w:cstheme="minorHAnsi"/>
+          <w:color w:val="000000"/>
+        </w:rPr>
+        <w:t xml:space="preserve"> </w:t>
+      </w:r>
+      <w:proofErr w:type="spellStart"/>
+      <w:r>
+        <w:rPr>
+          <w:rFonts w:asciiTheme="minorHAnsi" w:hAnsiTheme="minorHAnsi" w:cstheme="minorHAnsi"/>
+          <w:color w:val="000000"/>
+        </w:rPr>
+        <w:t>dapibus</w:t>
+      </w:r>
+      <w:proofErr w:type="spellEnd"/>
+      <w:r>
+        <w:rPr>
+          <w:rFonts w:asciiTheme="minorHAnsi" w:hAnsiTheme="minorHAnsi" w:cstheme="minorHAnsi"/>
+          <w:color w:val="000000"/>
+        </w:rPr>
+        <w:t xml:space="preserve"> </w:t>
+      </w:r>
+      <w:proofErr w:type="spellStart"/>
+      <w:r>
+        <w:rPr>
+          <w:rFonts w:asciiTheme="minorHAnsi" w:hAnsiTheme="minorHAnsi" w:cstheme="minorHAnsi"/>
+          <w:color w:val="000000"/>
+        </w:rPr>
+        <w:t>leo</w:t>
+      </w:r>
+      <w:proofErr w:type="spellEnd"/>
+      <w:r>
+        <w:rPr>
+          <w:rFonts w:asciiTheme="minorHAnsi" w:hAnsiTheme="minorHAnsi" w:cstheme="minorHAnsi"/>
+          <w:color w:val="000000"/>
+        </w:rPr>
+        <w:t xml:space="preserve"> magna, </w:t>
+      </w:r>
+      <w:proofErr w:type="spellStart"/>
+      <w:r>
+        <w:rPr>
+          <w:rFonts w:asciiTheme="minorHAnsi" w:hAnsiTheme="minorHAnsi" w:cstheme="minorHAnsi"/>
+          <w:color w:val="000000"/>
+        </w:rPr>
+        <w:t>nec</w:t>
+      </w:r>
+      <w:proofErr w:type="spellEnd"/>
+      <w:r>
+        <w:rPr>
+          <w:rFonts w:asciiTheme="minorHAnsi" w:hAnsiTheme="minorHAnsi" w:cstheme="minorHAnsi"/>
+          <w:color w:val="000000"/>
+        </w:rPr>
+        <w:t xml:space="preserve"> </w:t>
+      </w:r>
+      <w:proofErr w:type="spellStart"/>
+      <w:r>
+        <w:rPr>
+          <w:rFonts w:asciiTheme="minorHAnsi" w:hAnsiTheme="minorHAnsi" w:cstheme="minorHAnsi"/>
+          <w:color w:val="000000"/>
+        </w:rPr>
+        <w:t>sollicitudin</w:t>
+      </w:r>
+      <w:proofErr w:type="spellEnd"/>
+      <w:r>
+        <w:rPr>
+          <w:rFonts w:asciiTheme="minorHAnsi" w:hAnsiTheme="minorHAnsi" w:cstheme="minorHAnsi"/>
+          <w:color w:val="000000"/>
+        </w:rPr>
+        <w:t xml:space="preserve"> </w:t>
+      </w:r>
+      <w:proofErr w:type="spellStart"/>
+      <w:r>
+        <w:rPr>
+          <w:rFonts w:asciiTheme="minorHAnsi" w:hAnsiTheme="minorHAnsi" w:cstheme="minorHAnsi"/>
+          <w:color w:val="000000"/>
+        </w:rPr>
+        <w:t>sapien</w:t>
+      </w:r>
+      <w:proofErr w:type="spellEnd"/>
+      <w:r>
+        <w:rPr>
+          <w:rFonts w:asciiTheme="minorHAnsi" w:hAnsiTheme="minorHAnsi" w:cstheme="minorHAnsi"/>
+          <w:color w:val="000000"/>
+        </w:rPr>
+        <w:t xml:space="preserve"> </w:t>
+      </w:r>
+      <w:proofErr w:type="spellStart"/>
+      <w:r>
+        <w:rPr>
+          <w:rFonts w:asciiTheme="minorHAnsi" w:hAnsiTheme="minorHAnsi" w:cstheme="minorHAnsi"/>
+          <w:color w:val="000000"/>
+        </w:rPr>
+        <w:t>aliquet</w:t>
+      </w:r>
+      <w:proofErr w:type="spellEnd"/>
+      <w:r>
+        <w:rPr>
+          <w:rFonts w:asciiTheme="minorHAnsi" w:hAnsiTheme="minorHAnsi" w:cstheme="minorHAnsi"/>
+          <w:color w:val="000000"/>
+        </w:rPr>
+        <w:t xml:space="preserve"> vel. </w:t>
+      </w:r>
+      <w:proofErr w:type="spellStart"/>
+      <w:r>
+        <w:rPr>
+          <w:rFonts w:asciiTheme="minorHAnsi" w:hAnsiTheme="minorHAnsi" w:cstheme="minorHAnsi"/>
+          <w:color w:val="000000"/>
+        </w:rPr>
+        <w:t>Suspendisse</w:t>
+      </w:r>
+      <w:proofErr w:type="spellEnd"/>
+      <w:r>
+        <w:rPr>
+          <w:rFonts w:asciiTheme="minorHAnsi" w:hAnsiTheme="minorHAnsi" w:cstheme="minorHAnsi"/>
+          <w:color w:val="000000"/>
+        </w:rPr>
+        <w:t xml:space="preserve"> a ante </w:t>
+      </w:r>
+      <w:proofErr w:type="spellStart"/>
+      <w:r>
+        <w:rPr>
+          <w:rFonts w:asciiTheme="minorHAnsi" w:hAnsiTheme="minorHAnsi" w:cstheme="minorHAnsi"/>
+          <w:color w:val="000000"/>
+        </w:rPr>
+        <w:t>sed</w:t>
+      </w:r>
+      <w:proofErr w:type="spellEnd"/>
+      <w:r>
+        <w:rPr>
+          <w:rFonts w:asciiTheme="minorHAnsi" w:hAnsiTheme="minorHAnsi" w:cstheme="minorHAnsi"/>
+          <w:color w:val="000000"/>
+        </w:rPr>
+        <w:t xml:space="preserve"> </w:t>
+      </w:r>
+      <w:proofErr w:type="spellStart"/>
+      <w:r>
+        <w:rPr>
+          <w:rFonts w:asciiTheme="minorHAnsi" w:hAnsiTheme="minorHAnsi" w:cstheme="minorHAnsi"/>
+          <w:color w:val="000000"/>
+        </w:rPr>
+        <w:t>tortor</w:t>
+      </w:r>
+      <w:proofErr w:type="spellEnd"/>
+      <w:r>
+        <w:rPr>
+          <w:rFonts w:asciiTheme="minorHAnsi" w:hAnsiTheme="minorHAnsi" w:cstheme="minorHAnsi"/>
+          <w:color w:val="000000"/>
+        </w:rPr>
+        <w:t xml:space="preserve"> </w:t>
+      </w:r>
+      <w:proofErr w:type="spellStart"/>
+      <w:r>
+        <w:rPr>
+          <w:rFonts w:asciiTheme="minorHAnsi" w:hAnsiTheme="minorHAnsi" w:cstheme="minorHAnsi"/>
+          <w:color w:val="000000"/>
+        </w:rPr>
+        <w:t>sollicitudin</w:t>
+      </w:r>
+      <w:proofErr w:type="spellEnd"/>
+      <w:r>
+        <w:rPr>
+          <w:rFonts w:asciiTheme="minorHAnsi" w:hAnsiTheme="minorHAnsi" w:cstheme="minorHAnsi"/>
+          <w:color w:val="000000"/>
+        </w:rPr>
+        <w:t xml:space="preserve"> </w:t>
+      </w:r>
+      <w:proofErr w:type="spellStart"/>
+      <w:r>
+        <w:rPr>
+          <w:rFonts w:asciiTheme="minorHAnsi" w:hAnsiTheme="minorHAnsi" w:cstheme="minorHAnsi"/>
+          <w:color w:val="000000"/>
+        </w:rPr>
+        <w:t>luctus</w:t>
+      </w:r>
+      <w:proofErr w:type="spellEnd"/>
+      <w:r>
+        <w:rPr>
+          <w:rFonts w:asciiTheme="minorHAnsi" w:hAnsiTheme="minorHAnsi" w:cstheme="minorHAnsi"/>
+          <w:color w:val="000000"/>
+        </w:rPr>
+        <w:t xml:space="preserve"> non </w:t>
+      </w:r>
+      <w:proofErr w:type="spellStart"/>
+      <w:r>
+        <w:rPr>
+          <w:rFonts w:asciiTheme="minorHAnsi" w:hAnsiTheme="minorHAnsi" w:cstheme="minorHAnsi"/>
+          <w:color w:val="000000"/>
+        </w:rPr>
+        <w:t>nec</w:t>
+      </w:r>
+      <w:proofErr w:type="spellEnd"/>
+      <w:r>
+        <w:rPr>
+          <w:rFonts w:asciiTheme="minorHAnsi" w:hAnsiTheme="minorHAnsi" w:cstheme="minorHAnsi"/>
+          <w:color w:val="000000"/>
+        </w:rPr>
+        <w:t xml:space="preserve"> ligula. Ut auctor </w:t>
+      </w:r>
+      <w:proofErr w:type="spellStart"/>
+      <w:r>
+        <w:rPr>
+          <w:rFonts w:asciiTheme="minorHAnsi" w:hAnsiTheme="minorHAnsi" w:cstheme="minorHAnsi"/>
+          <w:color w:val="000000"/>
+        </w:rPr>
+        <w:t>elit</w:t>
+      </w:r>
+      <w:proofErr w:type="spellEnd"/>
+      <w:r>
+        <w:rPr>
+          <w:rFonts w:asciiTheme="minorHAnsi" w:hAnsiTheme="minorHAnsi" w:cstheme="minorHAnsi"/>
+          <w:color w:val="000000"/>
+        </w:rPr>
+        <w:t xml:space="preserve"> </w:t>
+      </w:r>
+      <w:proofErr w:type="spellStart"/>
+      <w:r>
+        <w:rPr>
+          <w:rFonts w:asciiTheme="minorHAnsi" w:hAnsiTheme="minorHAnsi" w:cstheme="minorHAnsi"/>
+          <w:color w:val="000000"/>
+        </w:rPr>
+        <w:t>sed</w:t>
+      </w:r>
+      <w:proofErr w:type="spellEnd"/>
+      <w:r>
+        <w:rPr>
+          <w:rFonts w:asciiTheme="minorHAnsi" w:hAnsiTheme="minorHAnsi" w:cstheme="minorHAnsi"/>
+          <w:color w:val="000000"/>
+        </w:rPr>
+        <w:t xml:space="preserve"> dui </w:t>
+      </w:r>
+      <w:proofErr w:type="spellStart"/>
+      <w:r>
+        <w:rPr>
+          <w:rFonts w:asciiTheme="minorHAnsi" w:hAnsiTheme="minorHAnsi" w:cstheme="minorHAnsi"/>
+          <w:color w:val="000000"/>
+        </w:rPr>
+        <w:t>sodales</w:t>
+      </w:r>
+      <w:proofErr w:type="spellEnd"/>
+      <w:r>
+        <w:rPr>
+          <w:rFonts w:asciiTheme="minorHAnsi" w:hAnsiTheme="minorHAnsi" w:cstheme="minorHAnsi"/>
+          <w:color w:val="000000"/>
+        </w:rPr>
+        <w:t xml:space="preserve"> </w:t>
+      </w:r>
+      <w:proofErr w:type="spellStart"/>
+      <w:r>
+        <w:rPr>
+          <w:rFonts w:asciiTheme="minorHAnsi" w:hAnsiTheme="minorHAnsi" w:cstheme="minorHAnsi"/>
+          <w:color w:val="000000"/>
+        </w:rPr>
+        <w:t>blandit</w:t>
+      </w:r>
+      <w:proofErr w:type="spellEnd"/>
+      <w:r>
+        <w:rPr>
+          <w:rFonts w:asciiTheme="minorHAnsi" w:hAnsiTheme="minorHAnsi" w:cstheme="minorHAnsi"/>
+          <w:color w:val="000000"/>
+        </w:rPr>
         <w:t xml:space="preserve">. Fusce </w:t>
       </w:r>
       <w:proofErr w:type="spellStart"/>
@@ -224,6 +816,198 @@
           <w:rFonts w:asciiTheme="minorHAnsi" w:hAnsiTheme="minorHAnsi" w:cstheme="minorHAnsi"/>
           <w:color w:val="000000"/>
         </w:rPr>
+        <w:t>vulputate</w:t>
+      </w:r>
+      <w:proofErr w:type="spellEnd"/>
+      <w:r>
+        <w:rPr>
+          <w:rFonts w:asciiTheme="minorHAnsi" w:hAnsiTheme="minorHAnsi" w:cstheme="minorHAnsi"/>
+          <w:color w:val="000000"/>
+        </w:rPr>
+        <w:t xml:space="preserve"> magna non </w:t>
+      </w:r>
+      <w:proofErr w:type="spellStart"/>
+      <w:r>
+        <w:rPr>
+          <w:rFonts w:asciiTheme="minorHAnsi" w:hAnsiTheme="minorHAnsi" w:cstheme="minorHAnsi"/>
+          <w:color w:val="000000"/>
+        </w:rPr>
+        <w:t>arcu</w:t>
+      </w:r>
+      <w:proofErr w:type="spellEnd"/>
+      <w:r>
+        <w:rPr>
+          <w:rFonts w:asciiTheme="minorHAnsi" w:hAnsiTheme="minorHAnsi" w:cstheme="minorHAnsi"/>
+          <w:color w:val="000000"/>
+        </w:rPr>
+        <w:t xml:space="preserve"> </w:t>
+      </w:r>
+      <w:proofErr w:type="spellStart"/>
+      <w:r>
+        <w:rPr>
+          <w:rFonts w:asciiTheme="minorHAnsi" w:hAnsiTheme="minorHAnsi" w:cstheme="minorHAnsi"/>
+          <w:color w:val="000000"/>
+        </w:rPr>
+        <w:t>mollis</w:t>
+      </w:r>
+      <w:proofErr w:type="spellEnd"/>
+      <w:r>
+        <w:rPr>
+          <w:rFonts w:asciiTheme="minorHAnsi" w:hAnsiTheme="minorHAnsi" w:cstheme="minorHAnsi"/>
+          <w:color w:val="000000"/>
+        </w:rPr>
+        <w:t xml:space="preserve">, </w:t>
+      </w:r>
+      <w:proofErr w:type="spellStart"/>
+      <w:r>
+        <w:rPr>
+          <w:rFonts w:asciiTheme="minorHAnsi" w:hAnsiTheme="minorHAnsi" w:cstheme="minorHAnsi"/>
+          <w:color w:val="000000"/>
+        </w:rPr>
+        <w:t>eu</w:t>
+      </w:r>
+      <w:proofErr w:type="spellEnd"/>
+      <w:r>
+        <w:rPr>
+          <w:rFonts w:asciiTheme="minorHAnsi" w:hAnsiTheme="minorHAnsi" w:cstheme="minorHAnsi"/>
+          <w:color w:val="000000"/>
+        </w:rPr>
+        <w:t xml:space="preserve"> </w:t>
+      </w:r>
+      <w:proofErr w:type="spellStart"/>
+      <w:r>
+        <w:rPr>
+          <w:rFonts w:asciiTheme="minorHAnsi" w:hAnsiTheme="minorHAnsi" w:cstheme="minorHAnsi"/>
+          <w:color w:val="000000"/>
+        </w:rPr>
+        <w:t>eleifend</w:t>
+      </w:r>
+      <w:proofErr w:type="spellEnd"/>
+      <w:r>
+        <w:rPr>
+          <w:rFonts w:asciiTheme="minorHAnsi" w:hAnsiTheme="minorHAnsi" w:cstheme="minorHAnsi"/>
+          <w:color w:val="000000"/>
+        </w:rPr>
+        <w:t xml:space="preserve"> </w:t>
+      </w:r>
+      <w:proofErr w:type="spellStart"/>
+      <w:r>
+        <w:rPr>
+          <w:rFonts w:asciiTheme="minorHAnsi" w:hAnsiTheme="minorHAnsi" w:cstheme="minorHAnsi"/>
+          <w:color w:val="000000"/>
+        </w:rPr>
+        <w:t>erat</w:t>
+      </w:r>
+      <w:proofErr w:type="spellEnd"/>
+      <w:r>
+        <w:rPr>
+          <w:rFonts w:asciiTheme="minorHAnsi" w:hAnsiTheme="minorHAnsi" w:cstheme="minorHAnsi"/>
+          <w:color w:val="000000"/>
+        </w:rPr>
+        <w:t xml:space="preserve"> </w:t>
+      </w:r>
+      <w:proofErr w:type="spellStart"/>
+      <w:r>
+        <w:rPr>
+          <w:rFonts w:asciiTheme="minorHAnsi" w:hAnsiTheme="minorHAnsi" w:cstheme="minorHAnsi"/>
+          <w:color w:val="000000"/>
+        </w:rPr>
+        <w:t>tincidunt</w:t>
+      </w:r>
+      <w:proofErr w:type="spellEnd"/>
+      <w:r>
+        <w:rPr>
+          <w:rFonts w:asciiTheme="minorHAnsi" w:hAnsiTheme="minorHAnsi" w:cstheme="minorHAnsi"/>
+          <w:color w:val="000000"/>
+        </w:rPr>
+        <w:t xml:space="preserve">. Aenean consectetur, erat </w:t>
+      </w:r>
+      <w:proofErr w:type="spellStart"/>
+      <w:r>
+        <w:rPr>
+          <w:rFonts w:asciiTheme="minorHAnsi" w:hAnsiTheme="minorHAnsi" w:cstheme="minorHAnsi"/>
+          <w:color w:val="000000"/>
+        </w:rPr>
+        <w:t>vel</w:t>
+      </w:r>
+      <w:proofErr w:type="spellEnd"/>
+      <w:r>
+        <w:rPr>
+          <w:rFonts w:asciiTheme="minorHAnsi" w:hAnsiTheme="minorHAnsi" w:cstheme="minorHAnsi"/>
+          <w:color w:val="000000"/>
+        </w:rPr>
+        <w:t xml:space="preserve"> </w:t>
+      </w:r>
+      <w:proofErr w:type="spellStart"/>
+      <w:r>
+        <w:rPr>
+          <w:rFonts w:asciiTheme="minorHAnsi" w:hAnsiTheme="minorHAnsi" w:cstheme="minorHAnsi"/>
+          <w:color w:val="000000"/>
+        </w:rPr>
+        <w:t>sollicitudin</w:t>
+      </w:r>
+      <w:proofErr w:type="spellEnd"/>
+      <w:r>
+        <w:rPr>
+          <w:rFonts w:asciiTheme="minorHAnsi" w:hAnsiTheme="minorHAnsi" w:cstheme="minorHAnsi"/>
+          <w:color w:val="000000"/>
+        </w:rPr>
+        <w:t xml:space="preserve"> </w:t>
+      </w:r>
+      <w:proofErr w:type="spellStart"/>
+      <w:r>
+        <w:rPr>
+          <w:rFonts w:asciiTheme="minorHAnsi" w:hAnsiTheme="minorHAnsi" w:cstheme="minorHAnsi"/>
+          <w:color w:val="000000"/>
+        </w:rPr>
+        <w:t>venenatis</w:t>
+      </w:r>
+      <w:proofErr w:type="spellEnd"/>
+      <w:r>
+        <w:rPr>
+          <w:rFonts w:asciiTheme="minorHAnsi" w:hAnsiTheme="minorHAnsi" w:cstheme="minorHAnsi"/>
+          <w:color w:val="000000"/>
+        </w:rPr>
+        <w:t xml:space="preserve">, </w:t>
+      </w:r>
+      <w:proofErr w:type="spellStart"/>
+      <w:r>
+        <w:rPr>
+          <w:rFonts w:asciiTheme="minorHAnsi" w:hAnsiTheme="minorHAnsi" w:cstheme="minorHAnsi"/>
+          <w:color w:val="000000"/>
+        </w:rPr>
+        <w:t>felis</w:t>
+      </w:r>
+      <w:proofErr w:type="spellEnd"/>
+      <w:r>
+        <w:rPr>
+          <w:rFonts w:asciiTheme="minorHAnsi" w:hAnsiTheme="minorHAnsi" w:cstheme="minorHAnsi"/>
+          <w:color w:val="000000"/>
+        </w:rPr>
+        <w:t xml:space="preserve"> ante cursus </w:t>
+      </w:r>
+      <w:proofErr w:type="spellStart"/>
+      <w:r>
+        <w:rPr>
+          <w:rFonts w:asciiTheme="minorHAnsi" w:hAnsiTheme="minorHAnsi" w:cstheme="minorHAnsi"/>
+          <w:color w:val="000000"/>
+        </w:rPr>
+        <w:t>velit</w:t>
+      </w:r>
+      <w:proofErr w:type="spellEnd"/>
+      <w:r>
+        <w:rPr>
+          <w:rFonts w:asciiTheme="minorHAnsi" w:hAnsiTheme="minorHAnsi" w:cstheme="minorHAnsi"/>
+          <w:color w:val="000000"/>
+        </w:rPr>
+        <w:t xml:space="preserve">, </w:t>
+      </w:r>
+      <w:proofErr w:type="spellStart"/>
+      <w:r>
+        <w:rPr>
+          <w:rFonts w:asciiTheme="minorHAnsi" w:hAnsiTheme="minorHAnsi" w:cstheme="minorHAnsi"/>
+          <w:color w:val="000000"/>
+        </w:rPr>
         <w:t>quis</w:t>
       </w:r>
       <w:proofErr w:type="spellEnd"/>
@@ -240,6 +1024,38 @@
           <w:rFonts w:asciiTheme="minorHAnsi" w:hAnsiTheme="minorHAnsi" w:cstheme="minorHAnsi"/>
           <w:color w:val="000000"/>
         </w:rPr>
+        <w:t>pellentesque</w:t>
+      </w:r>
+      <w:proofErr w:type="spellEnd"/>
+      <w:r>
+        <w:rPr>
+          <w:rFonts w:asciiTheme="minorHAnsi" w:hAnsiTheme="minorHAnsi" w:cstheme="minorHAnsi"/>
+          <w:color w:val="000000"/>
+        </w:rPr>
+        <w:t xml:space="preserve"> </w:t>
+      </w:r>
+      <w:proofErr w:type="spellStart"/>
+      <w:r>
+        <w:rPr>
+          <w:rFonts w:asciiTheme="minorHAnsi" w:hAnsiTheme="minorHAnsi" w:cstheme="minorHAnsi"/>
+          <w:color w:val="000000"/>
+        </w:rPr>
+        <w:t>tellus</w:t>
+      </w:r>
+      <w:proofErr w:type="spellEnd"/>
+      <w:r>
+        <w:rPr>
+          <w:rFonts w:asciiTheme="minorHAnsi" w:hAnsiTheme="minorHAnsi" w:cstheme="minorHAnsi"/>
+          <w:color w:val="000000"/>
+        </w:rPr>
+        <w:t xml:space="preserve"> lorem id </w:t>
+      </w:r>
+      <w:proofErr w:type="spellStart"/>
+      <w:r>
+        <w:rPr>
+          <w:rFonts w:asciiTheme="minorHAnsi" w:hAnsiTheme="minorHAnsi" w:cstheme="minorHAnsi"/>
+          <w:color w:val="000000"/>
+        </w:rPr>
         <w:t>neque</w:t>
       </w:r>
       <w:proofErr w:type="spellEnd"/>
@@ -248,55 +1064,39 @@
           <w:rFonts w:asciiTheme="minorHAnsi" w:hAnsiTheme="minorHAnsi" w:cstheme="minorHAnsi"/>
           <w:color w:val="000000"/>
         </w:rPr>
-        <w:t xml:space="preserve"> dui. In </w:t>
-      </w:r>
-      <w:proofErr w:type="spellStart"/>
-      <w:r>
-        <w:rPr>
-          <w:rFonts w:asciiTheme="minorHAnsi" w:hAnsiTheme="minorHAnsi" w:cstheme="minorHAnsi"/>
-          <w:color w:val="000000"/>
-        </w:rPr>
-        <w:t>molestie</w:t>
-      </w:r>
-      <w:proofErr w:type="spellEnd"/>
-      <w:r>
-        <w:rPr>
-          <w:rFonts w:asciiTheme="minorHAnsi" w:hAnsiTheme="minorHAnsi" w:cstheme="minorHAnsi"/>
-          <w:color w:val="000000"/>
-        </w:rPr>
-        <w:t xml:space="preserve"> </w:t>
-      </w:r>
-      <w:proofErr w:type="spellStart"/>
-      <w:r>
-        <w:rPr>
-          <w:rFonts w:asciiTheme="minorHAnsi" w:hAnsiTheme="minorHAnsi" w:cstheme="minorHAnsi"/>
-          <w:color w:val="000000"/>
-        </w:rPr>
-        <w:t>purus</w:t>
-      </w:r>
-      <w:proofErr w:type="spellEnd"/>
-      <w:r>
-        <w:rPr>
-          <w:rFonts w:asciiTheme="minorHAnsi" w:hAnsiTheme="minorHAnsi" w:cstheme="minorHAnsi"/>
-          <w:color w:val="000000"/>
-        </w:rPr>
-        <w:t xml:space="preserve"> et </w:t>
-      </w:r>
-      <w:proofErr w:type="spellStart"/>
-      <w:r>
-        <w:rPr>
-          <w:rFonts w:asciiTheme="minorHAnsi" w:hAnsiTheme="minorHAnsi" w:cstheme="minorHAnsi"/>
-          <w:color w:val="000000"/>
-        </w:rPr>
-        <w:t>turpis</w:t>
-      </w:r>
-      <w:proofErr w:type="spellEnd"/>
-      <w:r>
-        <w:rPr>
-          <w:rFonts w:asciiTheme="minorHAnsi" w:hAnsiTheme="minorHAnsi" w:cstheme="minorHAnsi"/>
-          <w:color w:val="000000"/>
-        </w:rPr>
-        <w:t xml:space="preserve"> maximus ultricies. Morbi ultricies </w:t>
+        <w:t xml:space="preserve">. </w:t>
+      </w:r>
+      <w:proofErr w:type="spellStart"/>
+      <w:r>
+        <w:rPr>
+          <w:rFonts w:asciiTheme="minorHAnsi" w:hAnsiTheme="minorHAnsi" w:cstheme="minorHAnsi"/>
+          <w:color w:val="000000"/>
+        </w:rPr>
+        <w:t>Praesent</w:t>
+      </w:r>
+      <w:proofErr w:type="spellEnd"/>
+      <w:r>
+        <w:rPr>
+          <w:rFonts w:asciiTheme="minorHAnsi" w:hAnsiTheme="minorHAnsi" w:cstheme="minorHAnsi"/>
+          <w:color w:val="000000"/>
+        </w:rPr>
+        <w:t xml:space="preserve"> </w:t>
+      </w:r>
+      <w:proofErr w:type="spellStart"/>
+      <w:r>
+        <w:rPr>
+          <w:rFonts w:asciiTheme="minorHAnsi" w:hAnsiTheme="minorHAnsi" w:cstheme="minorHAnsi"/>
+          <w:color w:val="000000"/>
+        </w:rPr>
+        <w:t>viverra</w:t>
+      </w:r>
+      <w:proofErr w:type="spellEnd"/>
+      <w:r>
+        <w:rPr>
+          <w:rFonts w:asciiTheme="minorHAnsi" w:hAnsiTheme="minorHAnsi" w:cstheme="minorHAnsi"/>
+          <w:color w:val="000000"/>
+        </w:rPr>
+        <w:t xml:space="preserve"> </w:t>
       </w:r>
       <w:proofErr w:type="spellStart"/>
       <w:r>
@@ -320,463 +1120,15 @@
           <w:rFonts w:asciiTheme="minorHAnsi" w:hAnsiTheme="minorHAnsi" w:cstheme="minorHAnsi"/>
           <w:color w:val="000000"/>
         </w:rPr>
-        <w:t>tellus</w:t>
-      </w:r>
-      <w:proofErr w:type="spellEnd"/>
-      <w:r>
-        <w:rPr>
-          <w:rFonts w:asciiTheme="minorHAnsi" w:hAnsiTheme="minorHAnsi" w:cstheme="minorHAnsi"/>
-          <w:color w:val="000000"/>
-        </w:rPr>
-        <w:t xml:space="preserve">, ac pharetra </w:t>
-      </w:r>
-      <w:proofErr w:type="spellStart"/>
-      <w:r>
-        <w:rPr>
-          <w:rFonts w:asciiTheme="minorHAnsi" w:hAnsiTheme="minorHAnsi" w:cstheme="minorHAnsi"/>
-          <w:color w:val="000000"/>
-        </w:rPr>
-        <w:t>urna</w:t>
-      </w:r>
-      <w:proofErr w:type="spellEnd"/>
-      <w:r>
-        <w:rPr>
-          <w:rFonts w:asciiTheme="minorHAnsi" w:hAnsiTheme="minorHAnsi" w:cstheme="minorHAnsi"/>
-          <w:color w:val="000000"/>
-        </w:rPr>
-        <w:t xml:space="preserve"> </w:t>
-      </w:r>
-      <w:proofErr w:type="spellStart"/>
-      <w:r>
-        <w:rPr>
-          <w:rFonts w:asciiTheme="minorHAnsi" w:hAnsiTheme="minorHAnsi" w:cstheme="minorHAnsi"/>
-          <w:color w:val="000000"/>
-        </w:rPr>
-        <w:t>consequat</w:t>
-      </w:r>
-      <w:proofErr w:type="spellEnd"/>
-      <w:r>
-        <w:rPr>
-          <w:rFonts w:asciiTheme="minorHAnsi" w:hAnsiTheme="minorHAnsi" w:cstheme="minorHAnsi"/>
-          <w:color w:val="000000"/>
-        </w:rPr>
-        <w:t xml:space="preserve"> a. </w:t>
-      </w:r>
-      <w:proofErr w:type="spellStart"/>
-      <w:r>
-        <w:rPr>
-          <w:rFonts w:asciiTheme="minorHAnsi" w:hAnsiTheme="minorHAnsi" w:cstheme="minorHAnsi"/>
-          <w:color w:val="000000"/>
-        </w:rPr>
-        <w:t>Nullam</w:t>
-      </w:r>
-      <w:proofErr w:type="spellEnd"/>
-      <w:r>
-        <w:rPr>
-          <w:rFonts w:asciiTheme="minorHAnsi" w:hAnsiTheme="minorHAnsi" w:cstheme="minorHAnsi"/>
-          <w:color w:val="000000"/>
-        </w:rPr>
-        <w:t xml:space="preserve"> </w:t>
-      </w:r>
-      <w:proofErr w:type="spellStart"/>
-      <w:r>
-        <w:rPr>
-          <w:rFonts w:asciiTheme="minorHAnsi" w:hAnsiTheme="minorHAnsi" w:cstheme="minorHAnsi"/>
-          <w:color w:val="000000"/>
-        </w:rPr>
-        <w:t>consequat</w:t>
-      </w:r>
-      <w:proofErr w:type="spellEnd"/>
-      <w:r>
-        <w:rPr>
-          <w:rFonts w:asciiTheme="minorHAnsi" w:hAnsiTheme="minorHAnsi" w:cstheme="minorHAnsi"/>
-          <w:color w:val="000000"/>
-        </w:rPr>
-        <w:t xml:space="preserve"> leo </w:t>
-      </w:r>
-      <w:proofErr w:type="spellStart"/>
-      <w:r>
-        <w:rPr>
-          <w:rFonts w:asciiTheme="minorHAnsi" w:hAnsiTheme="minorHAnsi" w:cstheme="minorHAnsi"/>
-          <w:color w:val="000000"/>
-        </w:rPr>
-        <w:t>lobortis</w:t>
-      </w:r>
-      <w:proofErr w:type="spellEnd"/>
-      <w:r>
-        <w:rPr>
-          <w:rFonts w:asciiTheme="minorHAnsi" w:hAnsiTheme="minorHAnsi" w:cstheme="minorHAnsi"/>
-          <w:color w:val="000000"/>
-        </w:rPr>
-        <w:t xml:space="preserve"> aliquet </w:t>
-      </w:r>
-      <w:proofErr w:type="spellStart"/>
-      <w:r>
-        <w:rPr>
-          <w:rFonts w:asciiTheme="minorHAnsi" w:hAnsiTheme="minorHAnsi" w:cstheme="minorHAnsi"/>
-          <w:color w:val="000000"/>
-        </w:rPr>
-        <w:t>tincidunt</w:t>
-      </w:r>
-      <w:proofErr w:type="spellEnd"/>
-      <w:r>
-        <w:rPr>
-          <w:rFonts w:asciiTheme="minorHAnsi" w:hAnsiTheme="minorHAnsi" w:cstheme="minorHAnsi"/>
-          <w:color w:val="000000"/>
-        </w:rPr>
-        <w:t xml:space="preserve">. Etiam lacinia fermentum ipsum. </w:t>
-      </w:r>
-      <w:proofErr w:type="spellStart"/>
-      <w:r>
-        <w:rPr>
-          <w:rFonts w:asciiTheme="minorHAnsi" w:hAnsiTheme="minorHAnsi" w:cstheme="minorHAnsi"/>
-          <w:color w:val="000000"/>
-        </w:rPr>
-        <w:t>Phasellus</w:t>
-      </w:r>
-      <w:proofErr w:type="spellEnd"/>
-      <w:r>
-        <w:rPr>
-          <w:rFonts w:asciiTheme="minorHAnsi" w:hAnsiTheme="minorHAnsi" w:cstheme="minorHAnsi"/>
-          <w:color w:val="000000"/>
-        </w:rPr>
-        <w:t xml:space="preserve"> </w:t>
-      </w:r>
-      <w:proofErr w:type="spellStart"/>
-      <w:r>
-        <w:rPr>
-          <w:rFonts w:asciiTheme="minorHAnsi" w:hAnsiTheme="minorHAnsi" w:cstheme="minorHAnsi"/>
-          <w:color w:val="000000"/>
-        </w:rPr>
-        <w:t>dapibus</w:t>
-      </w:r>
-      <w:proofErr w:type="spellEnd"/>
-      <w:r>
-        <w:rPr>
-          <w:rFonts w:asciiTheme="minorHAnsi" w:hAnsiTheme="minorHAnsi" w:cstheme="minorHAnsi"/>
-          <w:color w:val="000000"/>
-        </w:rPr>
-        <w:t xml:space="preserve"> leo magna, </w:t>
-      </w:r>
-      <w:proofErr w:type="spellStart"/>
-      <w:r>
-        <w:rPr>
-          <w:rFonts w:asciiTheme="minorHAnsi" w:hAnsiTheme="minorHAnsi" w:cstheme="minorHAnsi"/>
-          <w:color w:val="000000"/>
-        </w:rPr>
-        <w:t>nec</w:t>
-      </w:r>
-      <w:proofErr w:type="spellEnd"/>
-      <w:r>
-        <w:rPr>
-          <w:rFonts w:asciiTheme="minorHAnsi" w:hAnsiTheme="minorHAnsi" w:cstheme="minorHAnsi"/>
-          <w:color w:val="000000"/>
-        </w:rPr>
-        <w:t xml:space="preserve"> sollicitudin </w:t>
-      </w:r>
-      <w:proofErr w:type="spellStart"/>
-      <w:r>
-        <w:rPr>
-          <w:rFonts w:asciiTheme="minorHAnsi" w:hAnsiTheme="minorHAnsi" w:cstheme="minorHAnsi"/>
-          <w:color w:val="000000"/>
-        </w:rPr>
-        <w:t>sapien</w:t>
-      </w:r>
-      <w:proofErr w:type="spellEnd"/>
-      <w:r>
-        <w:rPr>
-          <w:rFonts w:asciiTheme="minorHAnsi" w:hAnsiTheme="minorHAnsi" w:cstheme="minorHAnsi"/>
-          <w:color w:val="000000"/>
-        </w:rPr>
-        <w:t xml:space="preserve"> aliquet vel. Suspendisse a ante </w:t>
-      </w:r>
-      <w:proofErr w:type="spellStart"/>
-      <w:r>
-        <w:rPr>
-          <w:rFonts w:asciiTheme="minorHAnsi" w:hAnsiTheme="minorHAnsi" w:cstheme="minorHAnsi"/>
-          <w:color w:val="000000"/>
-        </w:rPr>
-        <w:t>sed</w:t>
-      </w:r>
-      <w:proofErr w:type="spellEnd"/>
-      <w:r>
-        <w:rPr>
-          <w:rFonts w:asciiTheme="minorHAnsi" w:hAnsiTheme="minorHAnsi" w:cstheme="minorHAnsi"/>
-          <w:color w:val="000000"/>
-        </w:rPr>
-        <w:t xml:space="preserve"> </w:t>
-      </w:r>
-      <w:proofErr w:type="spellStart"/>
-      <w:r>
-        <w:rPr>
-          <w:rFonts w:asciiTheme="minorHAnsi" w:hAnsiTheme="minorHAnsi" w:cstheme="minorHAnsi"/>
-          <w:color w:val="000000"/>
-        </w:rPr>
-        <w:t>tortor</w:t>
-      </w:r>
-      <w:proofErr w:type="spellEnd"/>
-      <w:r>
-        <w:rPr>
-          <w:rFonts w:asciiTheme="minorHAnsi" w:hAnsiTheme="minorHAnsi" w:cstheme="minorHAnsi"/>
-          <w:color w:val="000000"/>
-        </w:rPr>
-        <w:t xml:space="preserve"> sollicitudin </w:t>
-      </w:r>
-      <w:proofErr w:type="spellStart"/>
-      <w:r>
-        <w:rPr>
-          <w:rFonts w:asciiTheme="minorHAnsi" w:hAnsiTheme="minorHAnsi" w:cstheme="minorHAnsi"/>
-          <w:color w:val="000000"/>
-        </w:rPr>
-        <w:t>luctus</w:t>
-      </w:r>
-      <w:proofErr w:type="spellEnd"/>
-      <w:r>
-        <w:rPr>
-          <w:rFonts w:asciiTheme="minorHAnsi" w:hAnsiTheme="minorHAnsi" w:cstheme="minorHAnsi"/>
-          <w:color w:val="000000"/>
-        </w:rPr>
-        <w:t xml:space="preserve"> non </w:t>
-      </w:r>
-      <w:proofErr w:type="spellStart"/>
-      <w:r>
-        <w:rPr>
-          <w:rFonts w:asciiTheme="minorHAnsi" w:hAnsiTheme="minorHAnsi" w:cstheme="minorHAnsi"/>
-          <w:color w:val="000000"/>
-        </w:rPr>
-        <w:t>nec</w:t>
-      </w:r>
-      <w:proofErr w:type="spellEnd"/>
-      <w:r>
-        <w:rPr>
-          <w:rFonts w:asciiTheme="minorHAnsi" w:hAnsiTheme="minorHAnsi" w:cstheme="minorHAnsi"/>
-          <w:color w:val="000000"/>
-        </w:rPr>
-        <w:t xml:space="preserve"> ligula. Ut auctor elit </w:t>
-      </w:r>
-      <w:proofErr w:type="spellStart"/>
-      <w:r>
-        <w:rPr>
-          <w:rFonts w:asciiTheme="minorHAnsi" w:hAnsiTheme="minorHAnsi" w:cstheme="minorHAnsi"/>
-          <w:color w:val="000000"/>
-        </w:rPr>
-        <w:t>sed</w:t>
-      </w:r>
-      <w:proofErr w:type="spellEnd"/>
-      <w:r>
-        <w:rPr>
-          <w:rFonts w:asciiTheme="minorHAnsi" w:hAnsiTheme="minorHAnsi" w:cstheme="minorHAnsi"/>
-          <w:color w:val="000000"/>
-        </w:rPr>
-        <w:t xml:space="preserve"> dui </w:t>
-      </w:r>
-      <w:proofErr w:type="spellStart"/>
-      <w:r>
-        <w:rPr>
-          <w:rFonts w:asciiTheme="minorHAnsi" w:hAnsiTheme="minorHAnsi" w:cstheme="minorHAnsi"/>
-          <w:color w:val="000000"/>
-        </w:rPr>
-        <w:t>sodales</w:t>
-      </w:r>
-      <w:proofErr w:type="spellEnd"/>
-      <w:r>
-        <w:rPr>
-          <w:rFonts w:asciiTheme="minorHAnsi" w:hAnsiTheme="minorHAnsi" w:cstheme="minorHAnsi"/>
-          <w:color w:val="000000"/>
-        </w:rPr>
-        <w:t xml:space="preserve"> blandit. Fusce vulputate magna non </w:t>
-      </w:r>
-      <w:proofErr w:type="spellStart"/>
-      <w:r>
-        <w:rPr>
-          <w:rFonts w:asciiTheme="minorHAnsi" w:hAnsiTheme="minorHAnsi" w:cstheme="minorHAnsi"/>
-          <w:color w:val="000000"/>
-        </w:rPr>
-        <w:t>arcu</w:t>
-      </w:r>
-      <w:proofErr w:type="spellEnd"/>
-      <w:r>
-        <w:rPr>
-          <w:rFonts w:asciiTheme="minorHAnsi" w:hAnsiTheme="minorHAnsi" w:cstheme="minorHAnsi"/>
-          <w:color w:val="000000"/>
-        </w:rPr>
-        <w:t xml:space="preserve"> </w:t>
-      </w:r>
-      <w:proofErr w:type="spellStart"/>
-      <w:r>
-        <w:rPr>
-          <w:rFonts w:asciiTheme="minorHAnsi" w:hAnsiTheme="minorHAnsi" w:cstheme="minorHAnsi"/>
-          <w:color w:val="000000"/>
-        </w:rPr>
-        <w:t>mollis</w:t>
-      </w:r>
-      <w:proofErr w:type="spellEnd"/>
-      <w:r>
-        <w:rPr>
-          <w:rFonts w:asciiTheme="minorHAnsi" w:hAnsiTheme="minorHAnsi" w:cstheme="minorHAnsi"/>
-          <w:color w:val="000000"/>
-        </w:rPr>
-        <w:t xml:space="preserve">, eu </w:t>
-      </w:r>
-      <w:proofErr w:type="spellStart"/>
-      <w:r>
-        <w:rPr>
-          <w:rFonts w:asciiTheme="minorHAnsi" w:hAnsiTheme="minorHAnsi" w:cstheme="minorHAnsi"/>
-          <w:color w:val="000000"/>
-        </w:rPr>
-        <w:t>eleifend</w:t>
-      </w:r>
-      <w:proofErr w:type="spellEnd"/>
-      <w:r>
-        <w:rPr>
-          <w:rFonts w:asciiTheme="minorHAnsi" w:hAnsiTheme="minorHAnsi" w:cstheme="minorHAnsi"/>
-          <w:color w:val="000000"/>
-        </w:rPr>
-        <w:t xml:space="preserve"> erat </w:t>
-      </w:r>
-      <w:proofErr w:type="spellStart"/>
-      <w:r>
-        <w:rPr>
-          <w:rFonts w:asciiTheme="minorHAnsi" w:hAnsiTheme="minorHAnsi" w:cstheme="minorHAnsi"/>
-          <w:color w:val="000000"/>
-        </w:rPr>
-        <w:t>tincidunt</w:t>
-      </w:r>
-      <w:proofErr w:type="spellEnd"/>
-      <w:r>
-        <w:rPr>
-          <w:rFonts w:asciiTheme="minorHAnsi" w:hAnsiTheme="minorHAnsi" w:cstheme="minorHAnsi"/>
-          <w:color w:val="000000"/>
-        </w:rPr>
-        <w:t xml:space="preserve">. Aenean consectetur, erat vel sollicitudin venenatis, </w:t>
-      </w:r>
-      <w:proofErr w:type="spellStart"/>
-      <w:r>
-        <w:rPr>
-          <w:rFonts w:asciiTheme="minorHAnsi" w:hAnsiTheme="minorHAnsi" w:cstheme="minorHAnsi"/>
-          <w:color w:val="000000"/>
-        </w:rPr>
-        <w:t>felis</w:t>
-      </w:r>
-      <w:proofErr w:type="spellEnd"/>
-      <w:r>
-        <w:rPr>
-          <w:rFonts w:asciiTheme="minorHAnsi" w:hAnsiTheme="minorHAnsi" w:cstheme="minorHAnsi"/>
-          <w:color w:val="000000"/>
-        </w:rPr>
-        <w:t xml:space="preserve"> ante cursus velit, </w:t>
-      </w:r>
-      <w:proofErr w:type="spellStart"/>
-      <w:r>
-        <w:rPr>
-          <w:rFonts w:asciiTheme="minorHAnsi" w:hAnsiTheme="minorHAnsi" w:cstheme="minorHAnsi"/>
-          <w:color w:val="000000"/>
-        </w:rPr>
-        <w:t>quis</w:t>
-      </w:r>
-      <w:proofErr w:type="spellEnd"/>
-      <w:r>
-        <w:rPr>
-          <w:rFonts w:asciiTheme="minorHAnsi" w:hAnsiTheme="minorHAnsi" w:cstheme="minorHAnsi"/>
-          <w:color w:val="000000"/>
-        </w:rPr>
-        <w:t xml:space="preserve"> </w:t>
-      </w:r>
-      <w:proofErr w:type="spellStart"/>
-      <w:r>
-        <w:rPr>
-          <w:rFonts w:asciiTheme="minorHAnsi" w:hAnsiTheme="minorHAnsi" w:cstheme="minorHAnsi"/>
-          <w:color w:val="000000"/>
-        </w:rPr>
-        <w:t>pellentesque</w:t>
-      </w:r>
-      <w:proofErr w:type="spellEnd"/>
-      <w:r>
-        <w:rPr>
-          <w:rFonts w:asciiTheme="minorHAnsi" w:hAnsiTheme="minorHAnsi" w:cstheme="minorHAnsi"/>
-          <w:color w:val="000000"/>
-        </w:rPr>
-        <w:t xml:space="preserve"> </w:t>
-      </w:r>
-      <w:proofErr w:type="spellStart"/>
-      <w:r>
-        <w:rPr>
-          <w:rFonts w:asciiTheme="minorHAnsi" w:hAnsiTheme="minorHAnsi" w:cstheme="minorHAnsi"/>
-          <w:color w:val="000000"/>
-        </w:rPr>
-        <w:t>tellus</w:t>
-      </w:r>
-      <w:proofErr w:type="spellEnd"/>
-      <w:r>
-        <w:rPr>
-          <w:rFonts w:asciiTheme="minorHAnsi" w:hAnsiTheme="minorHAnsi" w:cstheme="minorHAnsi"/>
-          <w:color w:val="000000"/>
-        </w:rPr>
-        <w:t xml:space="preserve"> lorem id </w:t>
-      </w:r>
-      <w:proofErr w:type="spellStart"/>
-      <w:r>
-        <w:rPr>
-          <w:rFonts w:asciiTheme="minorHAnsi" w:hAnsiTheme="minorHAnsi" w:cstheme="minorHAnsi"/>
-          <w:color w:val="000000"/>
-        </w:rPr>
-        <w:t>neque</w:t>
-      </w:r>
-      <w:proofErr w:type="spellEnd"/>
-      <w:r>
-        <w:rPr>
-          <w:rFonts w:asciiTheme="minorHAnsi" w:hAnsiTheme="minorHAnsi" w:cstheme="minorHAnsi"/>
-          <w:color w:val="000000"/>
-        </w:rPr>
-        <w:t xml:space="preserve">. </w:t>
-      </w:r>
-      <w:proofErr w:type="spellStart"/>
-      <w:r>
-        <w:rPr>
-          <w:rFonts w:asciiTheme="minorHAnsi" w:hAnsiTheme="minorHAnsi" w:cstheme="minorHAnsi"/>
-          <w:color w:val="000000"/>
-        </w:rPr>
-        <w:t>Praesent</w:t>
-      </w:r>
-      <w:proofErr w:type="spellEnd"/>
-      <w:r>
-        <w:rPr>
-          <w:rFonts w:asciiTheme="minorHAnsi" w:hAnsiTheme="minorHAnsi" w:cstheme="minorHAnsi"/>
-          <w:color w:val="000000"/>
-        </w:rPr>
-        <w:t xml:space="preserve"> </w:t>
-      </w:r>
-      <w:proofErr w:type="spellStart"/>
-      <w:r>
-        <w:rPr>
-          <w:rFonts w:asciiTheme="minorHAnsi" w:hAnsiTheme="minorHAnsi" w:cstheme="minorHAnsi"/>
-          <w:color w:val="000000"/>
-        </w:rPr>
-        <w:t>viverra</w:t>
-      </w:r>
-      <w:proofErr w:type="spellEnd"/>
-      <w:r>
-        <w:rPr>
-          <w:rFonts w:asciiTheme="minorHAnsi" w:hAnsiTheme="minorHAnsi" w:cstheme="minorHAnsi"/>
-          <w:color w:val="000000"/>
-        </w:rPr>
-        <w:t xml:space="preserve"> </w:t>
-      </w:r>
-      <w:proofErr w:type="spellStart"/>
-      <w:r>
-        <w:rPr>
-          <w:rFonts w:asciiTheme="minorHAnsi" w:hAnsiTheme="minorHAnsi" w:cstheme="minorHAnsi"/>
-          <w:color w:val="000000"/>
-        </w:rPr>
-        <w:t>tincidunt</w:t>
-      </w:r>
-      <w:proofErr w:type="spellEnd"/>
-      <w:r>
-        <w:rPr>
-          <w:rFonts w:asciiTheme="minorHAnsi" w:hAnsiTheme="minorHAnsi" w:cstheme="minorHAnsi"/>
-          <w:color w:val="000000"/>
-        </w:rPr>
-        <w:t xml:space="preserve"> odio, in </w:t>
+        <w:t>odio</w:t>
+      </w:r>
+      <w:proofErr w:type="spellEnd"/>
+      <w:r>
+        <w:rPr>
+          <w:rFonts w:asciiTheme="minorHAnsi" w:hAnsiTheme="minorHAnsi" w:cstheme="minorHAnsi"/>
+          <w:color w:val="000000"/>
+        </w:rPr>
+        <w:t xml:space="preserve">, in </w:t>
       </w:r>
       <w:proofErr w:type="spellStart"/>
       <w:r>
@@ -851,19 +1203,11 @@
         <w:jc w:val="both"/>
         <w:rPr>
           <w:rFonts w:asciiTheme="minorHAnsi" w:hAnsiTheme="minorHAnsi" w:cstheme="minorHAnsi"/>
-          <w:color w:val="000000"/>
-        </w:rPr>
-      </w:pPr>
-      <w:r>
-        <w:rPr>
-          <w:rFonts w:asciiTheme="minorHAnsi" w:hAnsiTheme="minorHAnsi" w:cstheme="minorHAnsi"/>
           <w:b/>
           <w:bCs/>
           <w:color w:val="000000"/>
         </w:rPr>
-        <w:t xml:space="preserve">Maecenas eu </w:t>
-      </w:r>
-      <w:proofErr w:type="spellStart"/>
+      </w:pPr>
       <w:r>
         <w:rPr>
           <w:rFonts w:asciiTheme="minorHAnsi" w:hAnsiTheme="minorHAnsi" w:cstheme="minorHAnsi"/>
@@ -871,9 +1215,9 @@
           <w:bCs/>
           <w:color w:val="000000"/>
         </w:rPr>
-        <w:t>dapibus</w:t>
-      </w:r>
-      <w:proofErr w:type="spellEnd"/>
+        <w:t xml:space="preserve">Maecenas </w:t>
+      </w:r>
+      <w:proofErr w:type="spellStart"/>
       <w:r>
         <w:rPr>
           <w:rFonts w:asciiTheme="minorHAnsi" w:hAnsiTheme="minorHAnsi" w:cstheme="minorHAnsi"/>
@@ -881,14 +1225,37 @@
           <w:bCs/>
           <w:color w:val="000000"/>
         </w:rPr>
-        <w:t xml:space="preserve"> diam</w:t>
-      </w:r>
-      <w:r>
-        <w:rPr>
-          <w:rFonts w:asciiTheme="minorHAnsi" w:hAnsiTheme="minorHAnsi" w:cstheme="minorHAnsi"/>
-          <w:color w:val="000000"/>
-        </w:rPr>
-        <w:t>.</w:t>
+        <w:t>eu</w:t>
+      </w:r>
+      <w:proofErr w:type="spellEnd"/>
+      <w:r>
+        <w:rPr>
+          <w:rFonts w:asciiTheme="minorHAnsi" w:hAnsiTheme="minorHAnsi" w:cstheme="minorHAnsi"/>
+          <w:b/>
+          <w:bCs/>
+          <w:color w:val="000000"/>
+        </w:rPr>
+        <w:t xml:space="preserve"> </w:t>
+      </w:r>
+      <w:proofErr w:type="spellStart"/>
+      <w:r>
+        <w:rPr>
+          <w:rFonts w:asciiTheme="minorHAnsi" w:hAnsiTheme="minorHAnsi" w:cstheme="minorHAnsi"/>
+          <w:b/>
+          <w:bCs/>
+          <w:color w:val="000000"/>
+        </w:rPr>
+        <w:t>dapibus</w:t>
+      </w:r>
+      <w:proofErr w:type="spellEnd"/>
+      <w:r>
+        <w:rPr>
+          <w:rFonts w:asciiTheme="minorHAnsi" w:hAnsiTheme="minorHAnsi" w:cstheme="minorHAnsi"/>
+          <w:b/>
+          <w:bCs/>
+          <w:color w:val="000000"/>
+        </w:rPr>
+        <w:t xml:space="preserve"> diam.</w:t>
       </w:r>
     </w:p>
     <w:p>
@@ -906,12 +1273,21 @@
           <w:color w:val="000000"/>
         </w:rPr>
       </w:pPr>
-      <w:r>
-        <w:rPr>
-          <w:rFonts w:asciiTheme="minorHAnsi" w:hAnsiTheme="minorHAnsi" w:cstheme="minorHAnsi"/>
-          <w:color w:val="000000"/>
-        </w:rPr>
-        <w:t xml:space="preserve">Suspendisse id </w:t>
+      <w:proofErr w:type="spellStart"/>
+      <w:r>
+        <w:rPr>
+          <w:rFonts w:asciiTheme="minorHAnsi" w:hAnsiTheme="minorHAnsi" w:cstheme="minorHAnsi"/>
+          <w:color w:val="000000"/>
+        </w:rPr>
+        <w:t>Suspendisse</w:t>
+      </w:r>
+      <w:proofErr w:type="spellEnd"/>
+      <w:r>
+        <w:rPr>
+          <w:rFonts w:asciiTheme="minorHAnsi" w:hAnsiTheme="minorHAnsi" w:cstheme="minorHAnsi"/>
+          <w:color w:val="000000"/>
+        </w:rPr>
+        <w:t xml:space="preserve"> id </w:t>
       </w:r>
       <w:proofErr w:type="spellStart"/>
       <w:r>
@@ -991,7 +1367,23 @@
           <w:rFonts w:asciiTheme="minorHAnsi" w:hAnsiTheme="minorHAnsi" w:cstheme="minorHAnsi"/>
           <w:color w:val="000000"/>
         </w:rPr>
-        <w:t xml:space="preserve"> eu </w:t>
+        <w:t xml:space="preserve"> </w:t>
+      </w:r>
+      <w:proofErr w:type="spellStart"/>
+      <w:r>
+        <w:rPr>
+          <w:rFonts w:asciiTheme="minorHAnsi" w:hAnsiTheme="minorHAnsi" w:cstheme="minorHAnsi"/>
+          <w:color w:val="000000"/>
+        </w:rPr>
+        <w:t>eu</w:t>
+      </w:r>
+      <w:proofErr w:type="spellEnd"/>
+      <w:r>
+        <w:rPr>
+          <w:rFonts w:asciiTheme="minorHAnsi" w:hAnsiTheme="minorHAnsi" w:cstheme="minorHAnsi"/>
+          <w:color w:val="000000"/>
+        </w:rPr>
+        <w:t xml:space="preserve"> </w:t>
       </w:r>
       <w:proofErr w:type="spellStart"/>
       <w:r>
@@ -1007,7 +1399,39 @@
           <w:rFonts w:asciiTheme="minorHAnsi" w:hAnsiTheme="minorHAnsi" w:cstheme="minorHAnsi"/>
           <w:color w:val="000000"/>
         </w:rPr>
-        <w:t xml:space="preserve"> enim. Etiam ac libero </w:t>
+        <w:t xml:space="preserve"> </w:t>
+      </w:r>
+      <w:proofErr w:type="spellStart"/>
+      <w:r>
+        <w:rPr>
+          <w:rFonts w:asciiTheme="minorHAnsi" w:hAnsiTheme="minorHAnsi" w:cstheme="minorHAnsi"/>
+          <w:color w:val="000000"/>
+        </w:rPr>
+        <w:t>enim</w:t>
+      </w:r>
+      <w:proofErr w:type="spellEnd"/>
+      <w:r>
+        <w:rPr>
+          <w:rFonts w:asciiTheme="minorHAnsi" w:hAnsiTheme="minorHAnsi" w:cstheme="minorHAnsi"/>
+          <w:color w:val="000000"/>
+        </w:rPr>
+        <w:t xml:space="preserve">. </w:t>
+      </w:r>
+      <w:proofErr w:type="spellStart"/>
+      <w:r>
+        <w:rPr>
+          <w:rFonts w:asciiTheme="minorHAnsi" w:hAnsiTheme="minorHAnsi" w:cstheme="minorHAnsi"/>
+          <w:color w:val="000000"/>
+        </w:rPr>
+        <w:t>Etiam</w:t>
+      </w:r>
+      <w:proofErr w:type="spellEnd"/>
+      <w:r>
+        <w:rPr>
+          <w:rFonts w:asciiTheme="minorHAnsi" w:hAnsiTheme="minorHAnsi" w:cstheme="minorHAnsi"/>
+          <w:color w:val="000000"/>
+        </w:rPr>
+        <w:t xml:space="preserve"> ac libero </w:t>
       </w:r>
       <w:proofErr w:type="spellStart"/>
       <w:r>
@@ -1039,7 +1463,23 @@
           <w:rFonts w:asciiTheme="minorHAnsi" w:hAnsiTheme="minorHAnsi" w:cstheme="minorHAnsi"/>
           <w:color w:val="000000"/>
         </w:rPr>
-        <w:t xml:space="preserve">. Vestibulum lectus ligula, </w:t>
+        <w:t xml:space="preserve">. Vestibulum </w:t>
+      </w:r>
+      <w:proofErr w:type="spellStart"/>
+      <w:r>
+        <w:rPr>
+          <w:rFonts w:asciiTheme="minorHAnsi" w:hAnsiTheme="minorHAnsi" w:cstheme="minorHAnsi"/>
+          <w:color w:val="000000"/>
+        </w:rPr>
+        <w:t>lectus</w:t>
+      </w:r>
+      <w:proofErr w:type="spellEnd"/>
+      <w:r>
+        <w:rPr>
+          <w:rFonts w:asciiTheme="minorHAnsi" w:hAnsiTheme="minorHAnsi" w:cstheme="minorHAnsi"/>
+          <w:color w:val="000000"/>
+        </w:rPr>
+        <w:t xml:space="preserve"> ligula, </w:t>
       </w:r>
       <w:proofErr w:type="spellStart"/>
       <w:r>
@@ -1055,7 +1495,55 @@
           <w:rFonts w:asciiTheme="minorHAnsi" w:hAnsiTheme="minorHAnsi" w:cstheme="minorHAnsi"/>
           <w:color w:val="000000"/>
         </w:rPr>
-        <w:t xml:space="preserve"> accumsan nunc ut, </w:t>
+        <w:t xml:space="preserve"> </w:t>
+      </w:r>
+      <w:proofErr w:type="spellStart"/>
+      <w:r>
+        <w:rPr>
+          <w:rFonts w:asciiTheme="minorHAnsi" w:hAnsiTheme="minorHAnsi" w:cstheme="minorHAnsi"/>
+          <w:color w:val="000000"/>
+        </w:rPr>
+        <w:t>accumsan</w:t>
+      </w:r>
+      <w:proofErr w:type="spellEnd"/>
+      <w:r>
+        <w:rPr>
+          <w:rFonts w:asciiTheme="minorHAnsi" w:hAnsiTheme="minorHAnsi" w:cstheme="minorHAnsi"/>
+          <w:color w:val="000000"/>
+        </w:rPr>
+        <w:t xml:space="preserve"> </w:t>
+      </w:r>
+      <w:proofErr w:type="spellStart"/>
+      <w:r>
+        <w:rPr>
+          <w:rFonts w:asciiTheme="minorHAnsi" w:hAnsiTheme="minorHAnsi" w:cstheme="minorHAnsi"/>
+          <w:color w:val="000000"/>
+        </w:rPr>
+        <w:t>nunc</w:t>
+      </w:r>
+      <w:proofErr w:type="spellEnd"/>
+      <w:r>
+        <w:rPr>
+          <w:rFonts w:asciiTheme="minorHAnsi" w:hAnsiTheme="minorHAnsi" w:cstheme="minorHAnsi"/>
+          <w:color w:val="000000"/>
+        </w:rPr>
+        <w:t xml:space="preserve"> </w:t>
+      </w:r>
+      <w:proofErr w:type="spellStart"/>
+      <w:r>
+        <w:rPr>
+          <w:rFonts w:asciiTheme="minorHAnsi" w:hAnsiTheme="minorHAnsi" w:cstheme="minorHAnsi"/>
+          <w:color w:val="000000"/>
+        </w:rPr>
+        <w:t>ut</w:t>
+      </w:r>
+      <w:proofErr w:type="spellEnd"/>
+      <w:r>
+        <w:rPr>
+          <w:rFonts w:asciiTheme="minorHAnsi" w:hAnsiTheme="minorHAnsi" w:cstheme="minorHAnsi"/>
+          <w:color w:val="000000"/>
+        </w:rPr>
+        <w:t xml:space="preserve">, </w:t>
       </w:r>
       <w:proofErr w:type="spellStart"/>
       <w:r>
@@ -1071,7 +1559,23 @@
           <w:rFonts w:asciiTheme="minorHAnsi" w:hAnsiTheme="minorHAnsi" w:cstheme="minorHAnsi"/>
           <w:color w:val="000000"/>
         </w:rPr>
-        <w:t xml:space="preserve"> rhoncus </w:t>
+        <w:t xml:space="preserve"> </w:t>
+      </w:r>
+      <w:proofErr w:type="spellStart"/>
+      <w:r>
+        <w:rPr>
+          <w:rFonts w:asciiTheme="minorHAnsi" w:hAnsiTheme="minorHAnsi" w:cstheme="minorHAnsi"/>
+          <w:color w:val="000000"/>
+        </w:rPr>
+        <w:t>rhoncus</w:t>
+      </w:r>
+      <w:proofErr w:type="spellEnd"/>
+      <w:r>
+        <w:rPr>
+          <w:rFonts w:asciiTheme="minorHAnsi" w:hAnsiTheme="minorHAnsi" w:cstheme="minorHAnsi"/>
+          <w:color w:val="000000"/>
+        </w:rPr>
+        <w:t xml:space="preserve"> </w:t>
       </w:r>
       <w:proofErr w:type="spellStart"/>
       <w:r>
@@ -1103,7 +1607,23 @@
           <w:rFonts w:asciiTheme="minorHAnsi" w:hAnsiTheme="minorHAnsi" w:cstheme="minorHAnsi"/>
           <w:color w:val="000000"/>
         </w:rPr>
-        <w:t xml:space="preserve"> nulla et </w:t>
+        <w:t xml:space="preserve"> </w:t>
+      </w:r>
+      <w:proofErr w:type="spellStart"/>
+      <w:r>
+        <w:rPr>
+          <w:rFonts w:asciiTheme="minorHAnsi" w:hAnsiTheme="minorHAnsi" w:cstheme="minorHAnsi"/>
+          <w:color w:val="000000"/>
+        </w:rPr>
+        <w:t>nulla</w:t>
+      </w:r>
+      <w:proofErr w:type="spellEnd"/>
+      <w:r>
+        <w:rPr>
+          <w:rFonts w:asciiTheme="minorHAnsi" w:hAnsiTheme="minorHAnsi" w:cstheme="minorHAnsi"/>
+          <w:color w:val="000000"/>
+        </w:rPr>
+        <w:t xml:space="preserve"> et </w:t>
       </w:r>
       <w:proofErr w:type="spellStart"/>
       <w:r>
@@ -1167,7 +1687,23 @@
           <w:rFonts w:asciiTheme="minorHAnsi" w:hAnsiTheme="minorHAnsi" w:cstheme="minorHAnsi"/>
           <w:color w:val="000000"/>
         </w:rPr>
-        <w:t xml:space="preserve"> vel </w:t>
+        <w:t xml:space="preserve"> </w:t>
+      </w:r>
+      <w:proofErr w:type="spellStart"/>
+      <w:r>
+        <w:rPr>
+          <w:rFonts w:asciiTheme="minorHAnsi" w:hAnsiTheme="minorHAnsi" w:cstheme="minorHAnsi"/>
+          <w:color w:val="000000"/>
+        </w:rPr>
+        <w:t>vel</w:t>
+      </w:r>
+      <w:proofErr w:type="spellEnd"/>
+      <w:r>
+        <w:rPr>
+          <w:rFonts w:asciiTheme="minorHAnsi" w:hAnsiTheme="minorHAnsi" w:cstheme="minorHAnsi"/>
+          <w:color w:val="000000"/>
+        </w:rPr>
+        <w:t xml:space="preserve"> </w:t>
       </w:r>
       <w:proofErr w:type="spellStart"/>
       <w:r>
@@ -1359,7 +1895,23 @@
           <w:rFonts w:asciiTheme="minorHAnsi" w:hAnsiTheme="minorHAnsi" w:cstheme="minorHAnsi"/>
           <w:color w:val="000000"/>
         </w:rPr>
-        <w:t xml:space="preserve"> feugiat nisi </w:t>
+        <w:t xml:space="preserve"> </w:t>
+      </w:r>
+      <w:proofErr w:type="spellStart"/>
+      <w:r>
+        <w:rPr>
+          <w:rFonts w:asciiTheme="minorHAnsi" w:hAnsiTheme="minorHAnsi" w:cstheme="minorHAnsi"/>
+          <w:color w:val="000000"/>
+        </w:rPr>
+        <w:t>feugiat</w:t>
+      </w:r>
+      <w:proofErr w:type="spellEnd"/>
+      <w:r>
+        <w:rPr>
+          <w:rFonts w:asciiTheme="minorHAnsi" w:hAnsiTheme="minorHAnsi" w:cstheme="minorHAnsi"/>
+          <w:color w:val="000000"/>
+        </w:rPr>
+        <w:t xml:space="preserve"> nisi </w:t>
       </w:r>
       <w:proofErr w:type="spellStart"/>
       <w:r>
@@ -1375,7 +1927,39 @@
           <w:rFonts w:asciiTheme="minorHAnsi" w:hAnsiTheme="minorHAnsi" w:cstheme="minorHAnsi"/>
           <w:color w:val="000000"/>
         </w:rPr>
-        <w:t xml:space="preserve"> sit amet. Fusce </w:t>
+        <w:t xml:space="preserve"> sit </w:t>
+      </w:r>
+      <w:proofErr w:type="spellStart"/>
+      <w:r>
+        <w:rPr>
+          <w:rFonts w:asciiTheme="minorHAnsi" w:hAnsiTheme="minorHAnsi" w:cstheme="minorHAnsi"/>
+          <w:color w:val="000000"/>
+        </w:rPr>
+        <w:t>amet</w:t>
+      </w:r>
+      <w:proofErr w:type="spellEnd"/>
+      <w:r>
+        <w:rPr>
+          <w:rFonts w:asciiTheme="minorHAnsi" w:hAnsiTheme="minorHAnsi" w:cstheme="minorHAnsi"/>
+          <w:color w:val="000000"/>
+        </w:rPr>
+        <w:t xml:space="preserve">. </w:t>
+      </w:r>
+      <w:proofErr w:type="spellStart"/>
+      <w:r>
+        <w:rPr>
+          <w:rFonts w:asciiTheme="minorHAnsi" w:hAnsiTheme="minorHAnsi" w:cstheme="minorHAnsi"/>
+          <w:color w:val="000000"/>
+        </w:rPr>
+        <w:t>Fusce</w:t>
+      </w:r>
+      <w:proofErr w:type="spellEnd"/>
+      <w:r>
+        <w:rPr>
+          <w:rFonts w:asciiTheme="minorHAnsi" w:hAnsiTheme="minorHAnsi" w:cstheme="minorHAnsi"/>
+          <w:color w:val="000000"/>
+        </w:rPr>
+        <w:t xml:space="preserve"> </w:t>
       </w:r>
       <w:proofErr w:type="spellStart"/>
       <w:r>
@@ -1407,7 +1991,55 @@
           <w:rFonts w:asciiTheme="minorHAnsi" w:hAnsiTheme="minorHAnsi" w:cstheme="minorHAnsi"/>
           <w:color w:val="000000"/>
         </w:rPr>
-        <w:t xml:space="preserve"> ac est ullamcorper tristique at </w:t>
+        <w:t xml:space="preserve"> ac </w:t>
+      </w:r>
+      <w:proofErr w:type="spellStart"/>
+      <w:r>
+        <w:rPr>
+          <w:rFonts w:asciiTheme="minorHAnsi" w:hAnsiTheme="minorHAnsi" w:cstheme="minorHAnsi"/>
+          <w:color w:val="000000"/>
+        </w:rPr>
+        <w:t>est</w:t>
+      </w:r>
+      <w:proofErr w:type="spellEnd"/>
+      <w:r>
+        <w:rPr>
+          <w:rFonts w:asciiTheme="minorHAnsi" w:hAnsiTheme="minorHAnsi" w:cstheme="minorHAnsi"/>
+          <w:color w:val="000000"/>
+        </w:rPr>
+        <w:t xml:space="preserve"> </w:t>
+      </w:r>
+      <w:proofErr w:type="spellStart"/>
+      <w:r>
+        <w:rPr>
+          <w:rFonts w:asciiTheme="minorHAnsi" w:hAnsiTheme="minorHAnsi" w:cstheme="minorHAnsi"/>
+          <w:color w:val="000000"/>
+        </w:rPr>
+        <w:t>ullamcorper</w:t>
+      </w:r>
+      <w:proofErr w:type="spellEnd"/>
+      <w:r>
+        <w:rPr>
+          <w:rFonts w:asciiTheme="minorHAnsi" w:hAnsiTheme="minorHAnsi" w:cstheme="minorHAnsi"/>
+          <w:color w:val="000000"/>
+        </w:rPr>
+        <w:t xml:space="preserve"> </w:t>
+      </w:r>
+      <w:proofErr w:type="spellStart"/>
+      <w:r>
+        <w:rPr>
+          <w:rFonts w:asciiTheme="minorHAnsi" w:hAnsiTheme="minorHAnsi" w:cstheme="minorHAnsi"/>
+          <w:color w:val="000000"/>
+        </w:rPr>
+        <w:t>tristique</w:t>
+      </w:r>
+      <w:proofErr w:type="spellEnd"/>
+      <w:r>
+        <w:rPr>
+          <w:rFonts w:asciiTheme="minorHAnsi" w:hAnsiTheme="minorHAnsi" w:cstheme="minorHAnsi"/>
+          <w:color w:val="000000"/>
+        </w:rPr>
+        <w:t xml:space="preserve"> at </w:t>
       </w:r>
       <w:proofErr w:type="spellStart"/>
       <w:r>
@@ -1423,7 +2055,23 @@
           <w:rFonts w:asciiTheme="minorHAnsi" w:hAnsiTheme="minorHAnsi" w:cstheme="minorHAnsi"/>
           <w:color w:val="000000"/>
         </w:rPr>
-        <w:t xml:space="preserve"> leo.</w:t>
+        <w:t xml:space="preserve"> </w:t>
+      </w:r>
+      <w:proofErr w:type="spellStart"/>
+      <w:r>
+        <w:rPr>
+          <w:rFonts w:asciiTheme="minorHAnsi" w:hAnsiTheme="minorHAnsi" w:cstheme="minorHAnsi"/>
+          <w:color w:val="000000"/>
+        </w:rPr>
+        <w:t>leo</w:t>
+      </w:r>
+      <w:proofErr w:type="spellEnd"/>
+      <w:r>
+        <w:rPr>
+          <w:rFonts w:asciiTheme="minorHAnsi" w:hAnsiTheme="minorHAnsi" w:cstheme="minorHAnsi"/>
+          <w:color w:val="000000"/>
+        </w:rPr>
+        <w:t>.</w:t>
       </w:r>
     </w:p>
     <w:p>
@@ -1462,7 +2110,39 @@
           <w:rFonts w:asciiTheme="minorHAnsi" w:hAnsiTheme="minorHAnsi" w:cstheme="minorHAnsi"/>
           <w:color w:val="000000"/>
         </w:rPr>
-        <w:t xml:space="preserve"> enim, fermentum sit amet </w:t>
+        <w:t xml:space="preserve"> </w:t>
+      </w:r>
+      <w:proofErr w:type="spellStart"/>
+      <w:r>
+        <w:rPr>
+          <w:rFonts w:asciiTheme="minorHAnsi" w:hAnsiTheme="minorHAnsi" w:cstheme="minorHAnsi"/>
+          <w:color w:val="000000"/>
+        </w:rPr>
+        <w:t>enim</w:t>
+      </w:r>
+      <w:proofErr w:type="spellEnd"/>
+      <w:r>
+        <w:rPr>
+          <w:rFonts w:asciiTheme="minorHAnsi" w:hAnsiTheme="minorHAnsi" w:cstheme="minorHAnsi"/>
+          <w:color w:val="000000"/>
+        </w:rPr>
+        <w:t xml:space="preserve">, fermentum sit </w:t>
+      </w:r>
+      <w:proofErr w:type="spellStart"/>
+      <w:r>
+        <w:rPr>
+          <w:rFonts w:asciiTheme="minorHAnsi" w:hAnsiTheme="minorHAnsi" w:cstheme="minorHAnsi"/>
+          <w:color w:val="000000"/>
+        </w:rPr>
+        <w:t>amet</w:t>
+      </w:r>
+      <w:proofErr w:type="spellEnd"/>
+      <w:r>
+        <w:rPr>
+          <w:rFonts w:asciiTheme="minorHAnsi" w:hAnsiTheme="minorHAnsi" w:cstheme="minorHAnsi"/>
+          <w:color w:val="000000"/>
+        </w:rPr>
+        <w:t xml:space="preserve"> </w:t>
       </w:r>
       <w:proofErr w:type="spellStart"/>
       <w:r>
@@ -1510,7 +2190,23 @@
           <w:rFonts w:asciiTheme="minorHAnsi" w:hAnsiTheme="minorHAnsi" w:cstheme="minorHAnsi"/>
           <w:color w:val="000000"/>
         </w:rPr>
-        <w:t xml:space="preserve"> vitae odio </w:t>
+        <w:t xml:space="preserve"> vitae </w:t>
+      </w:r>
+      <w:proofErr w:type="spellStart"/>
+      <w:r>
+        <w:rPr>
+          <w:rFonts w:asciiTheme="minorHAnsi" w:hAnsiTheme="minorHAnsi" w:cstheme="minorHAnsi"/>
+          <w:color w:val="000000"/>
+        </w:rPr>
+        <w:t>odio</w:t>
+      </w:r>
+      <w:proofErr w:type="spellEnd"/>
+      <w:r>
+        <w:rPr>
+          <w:rFonts w:asciiTheme="minorHAnsi" w:hAnsiTheme="minorHAnsi" w:cstheme="minorHAnsi"/>
+          <w:color w:val="000000"/>
+        </w:rPr>
+        <w:t xml:space="preserve"> </w:t>
       </w:r>
       <w:proofErr w:type="spellStart"/>
       <w:r>
@@ -1542,7 +2238,23 @@
           <w:rFonts w:asciiTheme="minorHAnsi" w:hAnsiTheme="minorHAnsi" w:cstheme="minorHAnsi"/>
           <w:color w:val="000000"/>
         </w:rPr>
-        <w:t xml:space="preserve"> erat </w:t>
+        <w:t xml:space="preserve"> </w:t>
+      </w:r>
+      <w:proofErr w:type="spellStart"/>
+      <w:r>
+        <w:rPr>
+          <w:rFonts w:asciiTheme="minorHAnsi" w:hAnsiTheme="minorHAnsi" w:cstheme="minorHAnsi"/>
+          <w:color w:val="000000"/>
+        </w:rPr>
+        <w:t>erat</w:t>
+      </w:r>
+      <w:proofErr w:type="spellEnd"/>
+      <w:r>
+        <w:rPr>
+          <w:rFonts w:asciiTheme="minorHAnsi" w:hAnsiTheme="minorHAnsi" w:cstheme="minorHAnsi"/>
+          <w:color w:val="000000"/>
+        </w:rPr>
+        <w:t xml:space="preserve"> </w:t>
       </w:r>
       <w:proofErr w:type="spellStart"/>
       <w:r>
@@ -1558,7 +2270,23 @@
           <w:rFonts w:asciiTheme="minorHAnsi" w:hAnsiTheme="minorHAnsi" w:cstheme="minorHAnsi"/>
           <w:color w:val="000000"/>
         </w:rPr>
-        <w:t xml:space="preserve">. Suspendisse </w:t>
+        <w:t xml:space="preserve">. </w:t>
+      </w:r>
+      <w:proofErr w:type="spellStart"/>
+      <w:r>
+        <w:rPr>
+          <w:rFonts w:asciiTheme="minorHAnsi" w:hAnsiTheme="minorHAnsi" w:cstheme="minorHAnsi"/>
+          <w:color w:val="000000"/>
+        </w:rPr>
+        <w:t>Suspendisse</w:t>
+      </w:r>
+      <w:proofErr w:type="spellEnd"/>
+      <w:r>
+        <w:rPr>
+          <w:rFonts w:asciiTheme="minorHAnsi" w:hAnsiTheme="minorHAnsi" w:cstheme="minorHAnsi"/>
+          <w:color w:val="000000"/>
+        </w:rPr>
+        <w:t xml:space="preserve"> </w:t>
       </w:r>
       <w:proofErr w:type="spellStart"/>
       <w:r>
@@ -1590,7 +2318,23 @@
           <w:rFonts w:asciiTheme="minorHAnsi" w:hAnsiTheme="minorHAnsi" w:cstheme="minorHAnsi"/>
           <w:color w:val="000000"/>
         </w:rPr>
-        <w:t xml:space="preserve"> sit amet </w:t>
+        <w:t xml:space="preserve"> sit </w:t>
+      </w:r>
+      <w:proofErr w:type="spellStart"/>
+      <w:r>
+        <w:rPr>
+          <w:rFonts w:asciiTheme="minorHAnsi" w:hAnsiTheme="minorHAnsi" w:cstheme="minorHAnsi"/>
+          <w:color w:val="000000"/>
+        </w:rPr>
+        <w:t>amet</w:t>
+      </w:r>
+      <w:proofErr w:type="spellEnd"/>
+      <w:r>
+        <w:rPr>
+          <w:rFonts w:asciiTheme="minorHAnsi" w:hAnsiTheme="minorHAnsi" w:cstheme="minorHAnsi"/>
+          <w:color w:val="000000"/>
+        </w:rPr>
+        <w:t xml:space="preserve"> </w:t>
       </w:r>
       <w:proofErr w:type="spellStart"/>
       <w:r>
@@ -1606,7 +2350,23 @@
           <w:rFonts w:asciiTheme="minorHAnsi" w:hAnsiTheme="minorHAnsi" w:cstheme="minorHAnsi"/>
           <w:color w:val="000000"/>
         </w:rPr>
-        <w:t xml:space="preserve"> enim, porta </w:t>
+        <w:t xml:space="preserve"> </w:t>
+      </w:r>
+      <w:proofErr w:type="spellStart"/>
+      <w:r>
+        <w:rPr>
+          <w:rFonts w:asciiTheme="minorHAnsi" w:hAnsiTheme="minorHAnsi" w:cstheme="minorHAnsi"/>
+          <w:color w:val="000000"/>
+        </w:rPr>
+        <w:t>enim</w:t>
+      </w:r>
+      <w:proofErr w:type="spellEnd"/>
+      <w:r>
+        <w:rPr>
+          <w:rFonts w:asciiTheme="minorHAnsi" w:hAnsiTheme="minorHAnsi" w:cstheme="minorHAnsi"/>
+          <w:color w:val="000000"/>
+        </w:rPr>
+        <w:t xml:space="preserve">, porta </w:t>
       </w:r>
       <w:proofErr w:type="spellStart"/>
       <w:r>
@@ -1638,7 +2398,23 @@
           <w:rFonts w:asciiTheme="minorHAnsi" w:hAnsiTheme="minorHAnsi" w:cstheme="minorHAnsi"/>
           <w:color w:val="000000"/>
         </w:rPr>
-        <w:t xml:space="preserve">. Ut posuere </w:t>
+        <w:t xml:space="preserve">. Ut </w:t>
+      </w:r>
+      <w:proofErr w:type="spellStart"/>
+      <w:r>
+        <w:rPr>
+          <w:rFonts w:asciiTheme="minorHAnsi" w:hAnsiTheme="minorHAnsi" w:cstheme="minorHAnsi"/>
+          <w:color w:val="000000"/>
+        </w:rPr>
+        <w:t>posuere</w:t>
+      </w:r>
+      <w:proofErr w:type="spellEnd"/>
+      <w:r>
+        <w:rPr>
+          <w:rFonts w:asciiTheme="minorHAnsi" w:hAnsiTheme="minorHAnsi" w:cstheme="minorHAnsi"/>
+          <w:color w:val="000000"/>
+        </w:rPr>
+        <w:t xml:space="preserve"> </w:t>
       </w:r>
       <w:proofErr w:type="spellStart"/>
       <w:r>
@@ -1686,7 +2462,23 @@
           <w:rFonts w:asciiTheme="minorHAnsi" w:hAnsiTheme="minorHAnsi" w:cstheme="minorHAnsi"/>
           <w:color w:val="000000"/>
         </w:rPr>
-        <w:t xml:space="preserve"> feugiat mi </w:t>
+        <w:t xml:space="preserve"> </w:t>
+      </w:r>
+      <w:proofErr w:type="spellStart"/>
+      <w:r>
+        <w:rPr>
+          <w:rFonts w:asciiTheme="minorHAnsi" w:hAnsiTheme="minorHAnsi" w:cstheme="minorHAnsi"/>
+          <w:color w:val="000000"/>
+        </w:rPr>
+        <w:t>feugiat</w:t>
+      </w:r>
+      <w:proofErr w:type="spellEnd"/>
+      <w:r>
+        <w:rPr>
+          <w:rFonts w:asciiTheme="minorHAnsi" w:hAnsiTheme="minorHAnsi" w:cstheme="minorHAnsi"/>
+          <w:color w:val="000000"/>
+        </w:rPr>
+        <w:t xml:space="preserve"> mi </w:t>
       </w:r>
       <w:proofErr w:type="spellStart"/>
       <w:r>
@@ -1718,7 +2510,23 @@
           <w:rFonts w:asciiTheme="minorHAnsi" w:hAnsiTheme="minorHAnsi" w:cstheme="minorHAnsi"/>
           <w:color w:val="000000"/>
         </w:rPr>
-        <w:t xml:space="preserve"> eros in blandit </w:t>
+        <w:t xml:space="preserve"> eros in </w:t>
+      </w:r>
+      <w:proofErr w:type="spellStart"/>
+      <w:r>
+        <w:rPr>
+          <w:rFonts w:asciiTheme="minorHAnsi" w:hAnsiTheme="minorHAnsi" w:cstheme="minorHAnsi"/>
+          <w:color w:val="000000"/>
+        </w:rPr>
+        <w:t>blandit</w:t>
+      </w:r>
+      <w:proofErr w:type="spellEnd"/>
+      <w:r>
+        <w:rPr>
+          <w:rFonts w:asciiTheme="minorHAnsi" w:hAnsiTheme="minorHAnsi" w:cstheme="minorHAnsi"/>
+          <w:color w:val="000000"/>
+        </w:rPr>
+        <w:t xml:space="preserve"> </w:t>
       </w:r>
       <w:proofErr w:type="spellStart"/>
       <w:r>
@@ -1798,7 +2606,23 @@
           <w:rFonts w:asciiTheme="minorHAnsi" w:hAnsiTheme="minorHAnsi" w:cstheme="minorHAnsi"/>
           <w:color w:val="000000"/>
         </w:rPr>
-        <w:t xml:space="preserve"> pulvinar, mi nisi consectetur </w:t>
+        <w:t xml:space="preserve"> pulvinar, mi nisi </w:t>
+      </w:r>
+      <w:proofErr w:type="spellStart"/>
+      <w:r>
+        <w:rPr>
+          <w:rFonts w:asciiTheme="minorHAnsi" w:hAnsiTheme="minorHAnsi" w:cstheme="minorHAnsi"/>
+          <w:color w:val="000000"/>
+        </w:rPr>
+        <w:t>consectetur</w:t>
+      </w:r>
+      <w:proofErr w:type="spellEnd"/>
+      <w:r>
+        <w:rPr>
+          <w:rFonts w:asciiTheme="minorHAnsi" w:hAnsiTheme="minorHAnsi" w:cstheme="minorHAnsi"/>
+          <w:color w:val="000000"/>
+        </w:rPr>
+        <w:t xml:space="preserve"> </w:t>
       </w:r>
       <w:proofErr w:type="spellStart"/>
       <w:r>
@@ -1814,7 +2638,23 @@
           <w:rFonts w:asciiTheme="minorHAnsi" w:hAnsiTheme="minorHAnsi" w:cstheme="minorHAnsi"/>
           <w:color w:val="000000"/>
         </w:rPr>
-        <w:t xml:space="preserve">, vel </w:t>
+        <w:t xml:space="preserve">, </w:t>
+      </w:r>
+      <w:proofErr w:type="spellStart"/>
+      <w:r>
+        <w:rPr>
+          <w:rFonts w:asciiTheme="minorHAnsi" w:hAnsiTheme="minorHAnsi" w:cstheme="minorHAnsi"/>
+          <w:color w:val="000000"/>
+        </w:rPr>
+        <w:t>vel</w:t>
+      </w:r>
+      <w:proofErr w:type="spellEnd"/>
+      <w:r>
+        <w:rPr>
+          <w:rFonts w:asciiTheme="minorHAnsi" w:hAnsiTheme="minorHAnsi" w:cstheme="minorHAnsi"/>
+          <w:color w:val="000000"/>
+        </w:rPr>
+        <w:t xml:space="preserve"> </w:t>
       </w:r>
       <w:proofErr w:type="spellStart"/>
       <w:r>
@@ -1846,7 +2686,23 @@
           <w:rFonts w:asciiTheme="minorHAnsi" w:hAnsiTheme="minorHAnsi" w:cstheme="minorHAnsi"/>
           <w:color w:val="000000"/>
         </w:rPr>
-        <w:t xml:space="preserve"> risus </w:t>
+        <w:t xml:space="preserve"> </w:t>
+      </w:r>
+      <w:proofErr w:type="spellStart"/>
+      <w:r>
+        <w:rPr>
+          <w:rFonts w:asciiTheme="minorHAnsi" w:hAnsiTheme="minorHAnsi" w:cstheme="minorHAnsi"/>
+          <w:color w:val="000000"/>
+        </w:rPr>
+        <w:t>risus</w:t>
+      </w:r>
+      <w:proofErr w:type="spellEnd"/>
+      <w:r>
+        <w:rPr>
+          <w:rFonts w:asciiTheme="minorHAnsi" w:hAnsiTheme="minorHAnsi" w:cstheme="minorHAnsi"/>
+          <w:color w:val="000000"/>
+        </w:rPr>
+        <w:t xml:space="preserve"> </w:t>
       </w:r>
       <w:proofErr w:type="spellStart"/>
       <w:r>
@@ -1878,7 +2734,23 @@
           <w:rFonts w:asciiTheme="minorHAnsi" w:hAnsiTheme="minorHAnsi" w:cstheme="minorHAnsi"/>
           <w:color w:val="000000"/>
         </w:rPr>
-        <w:t xml:space="preserve">. Nam sollicitudin </w:t>
+        <w:t xml:space="preserve">. Nam </w:t>
+      </w:r>
+      <w:proofErr w:type="spellStart"/>
+      <w:r>
+        <w:rPr>
+          <w:rFonts w:asciiTheme="minorHAnsi" w:hAnsiTheme="minorHAnsi" w:cstheme="minorHAnsi"/>
+          <w:color w:val="000000"/>
+        </w:rPr>
+        <w:t>sollicitudin</w:t>
+      </w:r>
+      <w:proofErr w:type="spellEnd"/>
+      <w:r>
+        <w:rPr>
+          <w:rFonts w:asciiTheme="minorHAnsi" w:hAnsiTheme="minorHAnsi" w:cstheme="minorHAnsi"/>
+          <w:color w:val="000000"/>
+        </w:rPr>
+        <w:t xml:space="preserve"> </w:t>
       </w:r>
       <w:proofErr w:type="spellStart"/>
       <w:r>
@@ -1894,7 +2766,39 @@
           <w:rFonts w:asciiTheme="minorHAnsi" w:hAnsiTheme="minorHAnsi" w:cstheme="minorHAnsi"/>
           <w:color w:val="000000"/>
         </w:rPr>
-        <w:t xml:space="preserve"> eu enim </w:t>
+        <w:t xml:space="preserve"> </w:t>
+      </w:r>
+      <w:proofErr w:type="spellStart"/>
+      <w:r>
+        <w:rPr>
+          <w:rFonts w:asciiTheme="minorHAnsi" w:hAnsiTheme="minorHAnsi" w:cstheme="minorHAnsi"/>
+          <w:color w:val="000000"/>
+        </w:rPr>
+        <w:t>eu</w:t>
+      </w:r>
+      <w:proofErr w:type="spellEnd"/>
+      <w:r>
+        <w:rPr>
+          <w:rFonts w:asciiTheme="minorHAnsi" w:hAnsiTheme="minorHAnsi" w:cstheme="minorHAnsi"/>
+          <w:color w:val="000000"/>
+        </w:rPr>
+        <w:t xml:space="preserve"> </w:t>
+      </w:r>
+      <w:proofErr w:type="spellStart"/>
+      <w:r>
+        <w:rPr>
+          <w:rFonts w:asciiTheme="minorHAnsi" w:hAnsiTheme="minorHAnsi" w:cstheme="minorHAnsi"/>
+          <w:color w:val="000000"/>
+        </w:rPr>
+        <w:t>enim</w:t>
+      </w:r>
+      <w:proofErr w:type="spellEnd"/>
+      <w:r>
+        <w:rPr>
+          <w:rFonts w:asciiTheme="minorHAnsi" w:hAnsiTheme="minorHAnsi" w:cstheme="minorHAnsi"/>
+          <w:color w:val="000000"/>
+        </w:rPr>
+        <w:t xml:space="preserve"> </w:t>
       </w:r>
       <w:proofErr w:type="spellStart"/>
       <w:r>
@@ -1910,7 +2814,23 @@
           <w:rFonts w:asciiTheme="minorHAnsi" w:hAnsiTheme="minorHAnsi" w:cstheme="minorHAnsi"/>
           <w:color w:val="000000"/>
         </w:rPr>
-        <w:t xml:space="preserve">, vel </w:t>
+        <w:t xml:space="preserve">, </w:t>
+      </w:r>
+      <w:proofErr w:type="spellStart"/>
+      <w:r>
+        <w:rPr>
+          <w:rFonts w:asciiTheme="minorHAnsi" w:hAnsiTheme="minorHAnsi" w:cstheme="minorHAnsi"/>
+          <w:color w:val="000000"/>
+        </w:rPr>
+        <w:t>vel</w:t>
+      </w:r>
+      <w:proofErr w:type="spellEnd"/>
+      <w:r>
+        <w:rPr>
+          <w:rFonts w:asciiTheme="minorHAnsi" w:hAnsiTheme="minorHAnsi" w:cstheme="minorHAnsi"/>
+          <w:color w:val="000000"/>
+        </w:rPr>
+        <w:t xml:space="preserve"> </w:t>
       </w:r>
       <w:proofErr w:type="spellStart"/>
       <w:r>
@@ -1942,7 +2862,23 @@
           <w:rFonts w:asciiTheme="minorHAnsi" w:hAnsiTheme="minorHAnsi" w:cstheme="minorHAnsi"/>
           <w:color w:val="000000"/>
         </w:rPr>
-        <w:t xml:space="preserve"> mattis. </w:t>
+        <w:t xml:space="preserve"> </w:t>
+      </w:r>
+      <w:proofErr w:type="spellStart"/>
+      <w:r>
+        <w:rPr>
+          <w:rFonts w:asciiTheme="minorHAnsi" w:hAnsiTheme="minorHAnsi" w:cstheme="minorHAnsi"/>
+          <w:color w:val="000000"/>
+        </w:rPr>
+        <w:t>mattis</w:t>
+      </w:r>
+      <w:proofErr w:type="spellEnd"/>
+      <w:r>
+        <w:rPr>
+          <w:rFonts w:asciiTheme="minorHAnsi" w:hAnsiTheme="minorHAnsi" w:cstheme="minorHAnsi"/>
+          <w:color w:val="000000"/>
+        </w:rPr>
+        <w:t xml:space="preserve">. </w:t>
       </w:r>
       <w:proofErr w:type="spellStart"/>
       <w:r>
@@ -1958,7 +2894,23 @@
           <w:rFonts w:asciiTheme="minorHAnsi" w:hAnsiTheme="minorHAnsi" w:cstheme="minorHAnsi"/>
           <w:color w:val="000000"/>
         </w:rPr>
-        <w:t xml:space="preserve"> ac leo et mauris pharetra dictum ac </w:t>
+        <w:t xml:space="preserve"> ac </w:t>
+      </w:r>
+      <w:proofErr w:type="spellStart"/>
+      <w:r>
+        <w:rPr>
+          <w:rFonts w:asciiTheme="minorHAnsi" w:hAnsiTheme="minorHAnsi" w:cstheme="minorHAnsi"/>
+          <w:color w:val="000000"/>
+        </w:rPr>
+        <w:t>leo</w:t>
+      </w:r>
+      <w:proofErr w:type="spellEnd"/>
+      <w:r>
+        <w:rPr>
+          <w:rFonts w:asciiTheme="minorHAnsi" w:hAnsiTheme="minorHAnsi" w:cstheme="minorHAnsi"/>
+          <w:color w:val="000000"/>
+        </w:rPr>
+        <w:t xml:space="preserve"> et mauris pharetra dictum ac </w:t>
       </w:r>
       <w:proofErr w:type="spellStart"/>
       <w:r>
@@ -1998,7 +2950,23 @@
           <w:rFonts w:asciiTheme="minorHAnsi" w:hAnsiTheme="minorHAnsi" w:cstheme="minorHAnsi"/>
           <w:color w:val="000000"/>
         </w:rPr>
-        <w:t xml:space="preserve">. Aenean nulla mi, semper ac ultricies </w:t>
+        <w:t xml:space="preserve">. Aenean nulla mi, semper ac </w:t>
+      </w:r>
+      <w:proofErr w:type="spellStart"/>
+      <w:r>
+        <w:rPr>
+          <w:rFonts w:asciiTheme="minorHAnsi" w:hAnsiTheme="minorHAnsi" w:cstheme="minorHAnsi"/>
+          <w:color w:val="000000"/>
+        </w:rPr>
+        <w:t>ultricies</w:t>
+      </w:r>
+      <w:proofErr w:type="spellEnd"/>
+      <w:r>
+        <w:rPr>
+          <w:rFonts w:asciiTheme="minorHAnsi" w:hAnsiTheme="minorHAnsi" w:cstheme="minorHAnsi"/>
+          <w:color w:val="000000"/>
+        </w:rPr>
+        <w:t xml:space="preserve"> </w:t>
       </w:r>
       <w:proofErr w:type="spellStart"/>
       <w:r>
@@ -2030,7 +2998,55 @@
           <w:rFonts w:asciiTheme="minorHAnsi" w:hAnsiTheme="minorHAnsi" w:cstheme="minorHAnsi"/>
           <w:color w:val="000000"/>
         </w:rPr>
-        <w:t xml:space="preserve"> et erat. Maecenas ullamcorper, orci </w:t>
+        <w:t xml:space="preserve"> et </w:t>
+      </w:r>
+      <w:proofErr w:type="spellStart"/>
+      <w:r>
+        <w:rPr>
+          <w:rFonts w:asciiTheme="minorHAnsi" w:hAnsiTheme="minorHAnsi" w:cstheme="minorHAnsi"/>
+          <w:color w:val="000000"/>
+        </w:rPr>
+        <w:t>erat</w:t>
+      </w:r>
+      <w:proofErr w:type="spellEnd"/>
+      <w:r>
+        <w:rPr>
+          <w:rFonts w:asciiTheme="minorHAnsi" w:hAnsiTheme="minorHAnsi" w:cstheme="minorHAnsi"/>
+          <w:color w:val="000000"/>
+        </w:rPr>
+        <w:t xml:space="preserve">. Maecenas </w:t>
+      </w:r>
+      <w:proofErr w:type="spellStart"/>
+      <w:r>
+        <w:rPr>
+          <w:rFonts w:asciiTheme="minorHAnsi" w:hAnsiTheme="minorHAnsi" w:cstheme="minorHAnsi"/>
+          <w:color w:val="000000"/>
+        </w:rPr>
+        <w:t>ullamcorper</w:t>
+      </w:r>
+      <w:proofErr w:type="spellEnd"/>
+      <w:r>
+        <w:rPr>
+          <w:rFonts w:asciiTheme="minorHAnsi" w:hAnsiTheme="minorHAnsi" w:cstheme="minorHAnsi"/>
+          <w:color w:val="000000"/>
+        </w:rPr>
+        <w:t xml:space="preserve">, </w:t>
+      </w:r>
+      <w:proofErr w:type="spellStart"/>
+      <w:r>
+        <w:rPr>
+          <w:rFonts w:asciiTheme="minorHAnsi" w:hAnsiTheme="minorHAnsi" w:cstheme="minorHAnsi"/>
+          <w:color w:val="000000"/>
+        </w:rPr>
+        <w:t>orci</w:t>
+      </w:r>
+      <w:proofErr w:type="spellEnd"/>
+      <w:r>
+        <w:rPr>
+          <w:rFonts w:asciiTheme="minorHAnsi" w:hAnsiTheme="minorHAnsi" w:cstheme="minorHAnsi"/>
+          <w:color w:val="000000"/>
+        </w:rPr>
+        <w:t xml:space="preserve"> </w:t>
       </w:r>
       <w:proofErr w:type="spellStart"/>
       <w:r>
@@ -2062,7 +3078,23 @@
           <w:rFonts w:asciiTheme="minorHAnsi" w:hAnsiTheme="minorHAnsi" w:cstheme="minorHAnsi"/>
           <w:color w:val="000000"/>
         </w:rPr>
-        <w:t xml:space="preserve"> laoreet magna, </w:t>
+        <w:t xml:space="preserve"> </w:t>
+      </w:r>
+      <w:proofErr w:type="spellStart"/>
+      <w:r>
+        <w:rPr>
+          <w:rFonts w:asciiTheme="minorHAnsi" w:hAnsiTheme="minorHAnsi" w:cstheme="minorHAnsi"/>
+          <w:color w:val="000000"/>
+        </w:rPr>
+        <w:t>laoreet</w:t>
+      </w:r>
+      <w:proofErr w:type="spellEnd"/>
+      <w:r>
+        <w:rPr>
+          <w:rFonts w:asciiTheme="minorHAnsi" w:hAnsiTheme="minorHAnsi" w:cstheme="minorHAnsi"/>
+          <w:color w:val="000000"/>
+        </w:rPr>
+        <w:t xml:space="preserve"> magna, </w:t>
       </w:r>
       <w:proofErr w:type="spellStart"/>
       <w:r>
@@ -2094,7 +3126,39 @@
           <w:rFonts w:asciiTheme="minorHAnsi" w:hAnsiTheme="minorHAnsi" w:cstheme="minorHAnsi"/>
           <w:color w:val="000000"/>
         </w:rPr>
-        <w:t xml:space="preserve"> nulla vitae nulla. </w:t>
+        <w:t xml:space="preserve"> </w:t>
+      </w:r>
+      <w:proofErr w:type="spellStart"/>
+      <w:r>
+        <w:rPr>
+          <w:rFonts w:asciiTheme="minorHAnsi" w:hAnsiTheme="minorHAnsi" w:cstheme="minorHAnsi"/>
+          <w:color w:val="000000"/>
+        </w:rPr>
+        <w:t>nulla</w:t>
+      </w:r>
+      <w:proofErr w:type="spellEnd"/>
+      <w:r>
+        <w:rPr>
+          <w:rFonts w:asciiTheme="minorHAnsi" w:hAnsiTheme="minorHAnsi" w:cstheme="minorHAnsi"/>
+          <w:color w:val="000000"/>
+        </w:rPr>
+        <w:t xml:space="preserve"> vitae </w:t>
+      </w:r>
+      <w:proofErr w:type="spellStart"/>
+      <w:r>
+        <w:rPr>
+          <w:rFonts w:asciiTheme="minorHAnsi" w:hAnsiTheme="minorHAnsi" w:cstheme="minorHAnsi"/>
+          <w:color w:val="000000"/>
+        </w:rPr>
+        <w:t>nulla</w:t>
+      </w:r>
+      <w:proofErr w:type="spellEnd"/>
+      <w:r>
+        <w:rPr>
+          <w:rFonts w:asciiTheme="minorHAnsi" w:hAnsiTheme="minorHAnsi" w:cstheme="minorHAnsi"/>
+          <w:color w:val="000000"/>
+        </w:rPr>
+        <w:t xml:space="preserve">. </w:t>
       </w:r>
       <w:proofErr w:type="spellStart"/>
       <w:r>
@@ -2142,7 +3206,39 @@
           <w:rFonts w:asciiTheme="minorHAnsi" w:hAnsiTheme="minorHAnsi" w:cstheme="minorHAnsi"/>
           <w:color w:val="000000"/>
         </w:rPr>
-        <w:t xml:space="preserve">, ullamcorper in nunc </w:t>
+        <w:t xml:space="preserve">, </w:t>
+      </w:r>
+      <w:proofErr w:type="spellStart"/>
+      <w:r>
+        <w:rPr>
+          <w:rFonts w:asciiTheme="minorHAnsi" w:hAnsiTheme="minorHAnsi" w:cstheme="minorHAnsi"/>
+          <w:color w:val="000000"/>
+        </w:rPr>
+        <w:t>ullamcorper</w:t>
+      </w:r>
+      <w:proofErr w:type="spellEnd"/>
+      <w:r>
+        <w:rPr>
+          <w:rFonts w:asciiTheme="minorHAnsi" w:hAnsiTheme="minorHAnsi" w:cstheme="minorHAnsi"/>
+          <w:color w:val="000000"/>
+        </w:rPr>
+        <w:t xml:space="preserve"> in </w:t>
+      </w:r>
+      <w:proofErr w:type="spellStart"/>
+      <w:r>
+        <w:rPr>
+          <w:rFonts w:asciiTheme="minorHAnsi" w:hAnsiTheme="minorHAnsi" w:cstheme="minorHAnsi"/>
+          <w:color w:val="000000"/>
+        </w:rPr>
+        <w:t>nunc</w:t>
+      </w:r>
+      <w:proofErr w:type="spellEnd"/>
+      <w:r>
+        <w:rPr>
+          <w:rFonts w:asciiTheme="minorHAnsi" w:hAnsiTheme="minorHAnsi" w:cstheme="minorHAnsi"/>
+          <w:color w:val="000000"/>
+        </w:rPr>
+        <w:t xml:space="preserve"> </w:t>
       </w:r>
       <w:proofErr w:type="spellStart"/>
       <w:r>
@@ -2174,7 +3270,23 @@
           <w:rFonts w:asciiTheme="minorHAnsi" w:hAnsiTheme="minorHAnsi" w:cstheme="minorHAnsi"/>
           <w:color w:val="000000"/>
         </w:rPr>
-        <w:t xml:space="preserve"> accumsan dui.</w:t>
+        <w:t xml:space="preserve"> </w:t>
+      </w:r>
+      <w:proofErr w:type="spellStart"/>
+      <w:r>
+        <w:rPr>
+          <w:rFonts w:asciiTheme="minorHAnsi" w:hAnsiTheme="minorHAnsi" w:cstheme="minorHAnsi"/>
+          <w:color w:val="000000"/>
+        </w:rPr>
+        <w:t>accumsan</w:t>
+      </w:r>
+      <w:proofErr w:type="spellEnd"/>
+      <w:r>
+        <w:rPr>
+          <w:rFonts w:asciiTheme="minorHAnsi" w:hAnsiTheme="minorHAnsi" w:cstheme="minorHAnsi"/>
+          <w:color w:val="000000"/>
+        </w:rPr>
+        <w:t xml:space="preserve"> dui.</w:t>
       </w:r>
     </w:p>
     <w:p>
@@ -2185,16 +3297,66 @@
         <w:jc w:val="both"/>
         <w:rPr>
           <w:rFonts w:asciiTheme="minorHAnsi" w:hAnsiTheme="minorHAnsi" w:cstheme="minorHAnsi"/>
+          <w:b/>
+          <w:bCs/>
           <w:color w:val="000000"/>
         </w:rPr>
       </w:pPr>
       <w:r>
         <w:rPr>
           <w:rFonts w:asciiTheme="minorHAnsi" w:hAnsiTheme="minorHAnsi" w:cstheme="minorHAnsi"/>
+          <w:b/>
+          <w:bCs/>
           <w:color w:val="000000"/>
         </w:rPr>
         <w:lastRenderedPageBreak/>
-        <w:t xml:space="preserve">Proin at lorem eu </w:t>
+        <w:t xml:space="preserve">Proin at lorem </w:t>
+      </w:r>
+      <w:proofErr w:type="spellStart"/>
+      <w:r>
+        <w:rPr>
+          <w:rFonts w:asciiTheme="minorHAnsi" w:hAnsiTheme="minorHAnsi" w:cstheme="minorHAnsi"/>
+          <w:b/>
+          <w:bCs/>
+          <w:color w:val="000000"/>
+        </w:rPr>
+        <w:t>eu</w:t>
+      </w:r>
+      <w:proofErr w:type="spellEnd"/>
+    </w:p>
+    <w:p>
+      <w:pPr>
+        <w:pStyle w:val="NormalWeb"/>
+        <w:shd w:val="clear" w:color="auto" w:fill="FFFFFF"/>
+        <w:spacing w:before="0" w:beforeAutospacing="0" w:after="225" w:afterAutospacing="0"/>
+        <w:jc w:val="both"/>
+        <w:rPr>
+          <w:rFonts w:asciiTheme="minorHAnsi" w:hAnsiTheme="minorHAnsi" w:cstheme="minorHAnsi"/>
+          <w:color w:val="000000"/>
+        </w:rPr>
+      </w:pPr>
+      <w:r>
+        <w:rPr>
+          <w:rFonts w:asciiTheme="minorHAnsi" w:hAnsiTheme="minorHAnsi" w:cstheme="minorHAnsi"/>
+          <w:color w:val="000000"/>
+        </w:rPr>
+        <w:t xml:space="preserve">Proin at lorem </w:t>
+      </w:r>
+      <w:proofErr w:type="spellStart"/>
+      <w:r>
+        <w:rPr>
+          <w:rFonts w:asciiTheme="minorHAnsi" w:hAnsiTheme="minorHAnsi" w:cstheme="minorHAnsi"/>
+          <w:color w:val="000000"/>
+        </w:rPr>
+        <w:t>eu</w:t>
+      </w:r>
+      <w:proofErr w:type="spellEnd"/>
+      <w:r>
+        <w:rPr>
+          <w:rFonts w:asciiTheme="minorHAnsi" w:hAnsiTheme="minorHAnsi" w:cstheme="minorHAnsi"/>
+          <w:color w:val="000000"/>
+        </w:rPr>
+        <w:t xml:space="preserve"> </w:t>
       </w:r>
       <w:proofErr w:type="spellStart"/>
       <w:r>
@@ -2226,7 +3388,39 @@
           <w:rFonts w:asciiTheme="minorHAnsi" w:hAnsiTheme="minorHAnsi" w:cstheme="minorHAnsi"/>
           <w:color w:val="000000"/>
         </w:rPr>
-        <w:t xml:space="preserve"> dignissim vel </w:t>
+        <w:t xml:space="preserve"> </w:t>
+      </w:r>
+      <w:proofErr w:type="spellStart"/>
+      <w:r>
+        <w:rPr>
+          <w:rFonts w:asciiTheme="minorHAnsi" w:hAnsiTheme="minorHAnsi" w:cstheme="minorHAnsi"/>
+          <w:color w:val="000000"/>
+        </w:rPr>
+        <w:t>dignissim</w:t>
+      </w:r>
+      <w:proofErr w:type="spellEnd"/>
+      <w:r>
+        <w:rPr>
+          <w:rFonts w:asciiTheme="minorHAnsi" w:hAnsiTheme="minorHAnsi" w:cstheme="minorHAnsi"/>
+          <w:color w:val="000000"/>
+        </w:rPr>
+        <w:t xml:space="preserve"> </w:t>
+      </w:r>
+      <w:proofErr w:type="spellStart"/>
+      <w:r>
+        <w:rPr>
+          <w:rFonts w:asciiTheme="minorHAnsi" w:hAnsiTheme="minorHAnsi" w:cstheme="minorHAnsi"/>
+          <w:color w:val="000000"/>
+        </w:rPr>
+        <w:t>vel</w:t>
+      </w:r>
+      <w:proofErr w:type="spellEnd"/>
+      <w:r>
+        <w:rPr>
+          <w:rFonts w:asciiTheme="minorHAnsi" w:hAnsiTheme="minorHAnsi" w:cstheme="minorHAnsi"/>
+          <w:color w:val="000000"/>
+        </w:rPr>
+        <w:t xml:space="preserve"> </w:t>
       </w:r>
       <w:proofErr w:type="spellStart"/>
       <w:r>
@@ -2242,7 +3436,39 @@
           <w:rFonts w:asciiTheme="minorHAnsi" w:hAnsiTheme="minorHAnsi" w:cstheme="minorHAnsi"/>
           <w:color w:val="000000"/>
         </w:rPr>
-        <w:t xml:space="preserve"> erat. Mauris ac dui vel </w:t>
+        <w:t xml:space="preserve"> </w:t>
+      </w:r>
+      <w:proofErr w:type="spellStart"/>
+      <w:r>
+        <w:rPr>
+          <w:rFonts w:asciiTheme="minorHAnsi" w:hAnsiTheme="minorHAnsi" w:cstheme="minorHAnsi"/>
+          <w:color w:val="000000"/>
+        </w:rPr>
+        <w:t>erat</w:t>
+      </w:r>
+      <w:proofErr w:type="spellEnd"/>
+      <w:r>
+        <w:rPr>
+          <w:rFonts w:asciiTheme="minorHAnsi" w:hAnsiTheme="minorHAnsi" w:cstheme="minorHAnsi"/>
+          <w:color w:val="000000"/>
+        </w:rPr>
+        <w:t xml:space="preserve">. Mauris ac dui </w:t>
+      </w:r>
+      <w:proofErr w:type="spellStart"/>
+      <w:r>
+        <w:rPr>
+          <w:rFonts w:asciiTheme="minorHAnsi" w:hAnsiTheme="minorHAnsi" w:cstheme="minorHAnsi"/>
+          <w:color w:val="000000"/>
+        </w:rPr>
+        <w:t>vel</w:t>
+      </w:r>
+      <w:proofErr w:type="spellEnd"/>
+      <w:r>
+        <w:rPr>
+          <w:rFonts w:asciiTheme="minorHAnsi" w:hAnsiTheme="minorHAnsi" w:cstheme="minorHAnsi"/>
+          <w:color w:val="000000"/>
+        </w:rPr>
+        <w:t xml:space="preserve"> </w:t>
       </w:r>
       <w:proofErr w:type="spellStart"/>
       <w:r>
@@ -2338,7 +3564,39 @@
           <w:rFonts w:asciiTheme="minorHAnsi" w:hAnsiTheme="minorHAnsi" w:cstheme="minorHAnsi"/>
           <w:color w:val="000000"/>
         </w:rPr>
-        <w:t xml:space="preserve"> elementum porta lorem, eu </w:t>
+        <w:t xml:space="preserve"> </w:t>
+      </w:r>
+      <w:proofErr w:type="spellStart"/>
+      <w:r>
+        <w:rPr>
+          <w:rFonts w:asciiTheme="minorHAnsi" w:hAnsiTheme="minorHAnsi" w:cstheme="minorHAnsi"/>
+          <w:color w:val="000000"/>
+        </w:rPr>
+        <w:t>elementum</w:t>
+      </w:r>
+      <w:proofErr w:type="spellEnd"/>
+      <w:r>
+        <w:rPr>
+          <w:rFonts w:asciiTheme="minorHAnsi" w:hAnsiTheme="minorHAnsi" w:cstheme="minorHAnsi"/>
+          <w:color w:val="000000"/>
+        </w:rPr>
+        <w:t xml:space="preserve"> porta lorem, </w:t>
+      </w:r>
+      <w:proofErr w:type="spellStart"/>
+      <w:r>
+        <w:rPr>
+          <w:rFonts w:asciiTheme="minorHAnsi" w:hAnsiTheme="minorHAnsi" w:cstheme="minorHAnsi"/>
+          <w:color w:val="000000"/>
+        </w:rPr>
+        <w:t>eu</w:t>
+      </w:r>
+      <w:proofErr w:type="spellEnd"/>
+      <w:r>
+        <w:rPr>
+          <w:rFonts w:asciiTheme="minorHAnsi" w:hAnsiTheme="minorHAnsi" w:cstheme="minorHAnsi"/>
+          <w:color w:val="000000"/>
+        </w:rPr>
+        <w:t xml:space="preserve"> </w:t>
       </w:r>
       <w:proofErr w:type="spellStart"/>
       <w:r>
@@ -2418,7 +3676,23 @@
           <w:rFonts w:asciiTheme="minorHAnsi" w:hAnsiTheme="minorHAnsi" w:cstheme="minorHAnsi"/>
           <w:color w:val="000000"/>
         </w:rPr>
-        <w:t xml:space="preserve"> diam </w:t>
+        <w:t xml:space="preserve"> </w:t>
+      </w:r>
+      <w:proofErr w:type="spellStart"/>
+      <w:r>
+        <w:rPr>
+          <w:rFonts w:asciiTheme="minorHAnsi" w:hAnsiTheme="minorHAnsi" w:cstheme="minorHAnsi"/>
+          <w:color w:val="000000"/>
+        </w:rPr>
+        <w:t>diam</w:t>
+      </w:r>
+      <w:proofErr w:type="spellEnd"/>
+      <w:r>
+        <w:rPr>
+          <w:rFonts w:asciiTheme="minorHAnsi" w:hAnsiTheme="minorHAnsi" w:cstheme="minorHAnsi"/>
+          <w:color w:val="000000"/>
+        </w:rPr>
+        <w:t xml:space="preserve"> </w:t>
       </w:r>
       <w:proofErr w:type="spellStart"/>
       <w:r>
@@ -2450,7 +3724,23 @@
           <w:rFonts w:asciiTheme="minorHAnsi" w:hAnsiTheme="minorHAnsi" w:cstheme="minorHAnsi"/>
           <w:color w:val="000000"/>
         </w:rPr>
-        <w:t xml:space="preserve"> erat </w:t>
+        <w:t xml:space="preserve"> </w:t>
+      </w:r>
+      <w:proofErr w:type="spellStart"/>
+      <w:r>
+        <w:rPr>
+          <w:rFonts w:asciiTheme="minorHAnsi" w:hAnsiTheme="minorHAnsi" w:cstheme="minorHAnsi"/>
+          <w:color w:val="000000"/>
+        </w:rPr>
+        <w:t>erat</w:t>
+      </w:r>
+      <w:proofErr w:type="spellEnd"/>
+      <w:r>
+        <w:rPr>
+          <w:rFonts w:asciiTheme="minorHAnsi" w:hAnsiTheme="minorHAnsi" w:cstheme="minorHAnsi"/>
+          <w:color w:val="000000"/>
+        </w:rPr>
+        <w:t xml:space="preserve"> </w:t>
       </w:r>
       <w:proofErr w:type="spellStart"/>
       <w:r>
@@ -2466,7 +3756,23 @@
           <w:rFonts w:asciiTheme="minorHAnsi" w:hAnsiTheme="minorHAnsi" w:cstheme="minorHAnsi"/>
           <w:color w:val="000000"/>
         </w:rPr>
-        <w:t xml:space="preserve">, lacinia erat. Maecenas at leo </w:t>
+        <w:t xml:space="preserve">, lacinia erat. Maecenas at </w:t>
+      </w:r>
+      <w:proofErr w:type="spellStart"/>
+      <w:r>
+        <w:rPr>
+          <w:rFonts w:asciiTheme="minorHAnsi" w:hAnsiTheme="minorHAnsi" w:cstheme="minorHAnsi"/>
+          <w:color w:val="000000"/>
+        </w:rPr>
+        <w:t>leo</w:t>
+      </w:r>
+      <w:proofErr w:type="spellEnd"/>
+      <w:r>
+        <w:rPr>
+          <w:rFonts w:asciiTheme="minorHAnsi" w:hAnsiTheme="minorHAnsi" w:cstheme="minorHAnsi"/>
+          <w:color w:val="000000"/>
+        </w:rPr>
+        <w:t xml:space="preserve"> </w:t>
       </w:r>
       <w:proofErr w:type="spellStart"/>
       <w:r>
@@ -2546,7 +3852,39 @@
           <w:rFonts w:asciiTheme="minorHAnsi" w:hAnsiTheme="minorHAnsi" w:cstheme="minorHAnsi"/>
           <w:color w:val="000000"/>
         </w:rPr>
-        <w:t xml:space="preserve"> nibh, fermentum sit amet dui at, maximus porttitor </w:t>
+        <w:t xml:space="preserve"> </w:t>
+      </w:r>
+      <w:proofErr w:type="spellStart"/>
+      <w:r>
+        <w:rPr>
+          <w:rFonts w:asciiTheme="minorHAnsi" w:hAnsiTheme="minorHAnsi" w:cstheme="minorHAnsi"/>
+          <w:color w:val="000000"/>
+        </w:rPr>
+        <w:t>nibh</w:t>
+      </w:r>
+      <w:proofErr w:type="spellEnd"/>
+      <w:r>
+        <w:rPr>
+          <w:rFonts w:asciiTheme="minorHAnsi" w:hAnsiTheme="minorHAnsi" w:cstheme="minorHAnsi"/>
+          <w:color w:val="000000"/>
+        </w:rPr>
+        <w:t xml:space="preserve">, fermentum sit amet dui at, maximus </w:t>
+      </w:r>
+      <w:proofErr w:type="spellStart"/>
+      <w:r>
+        <w:rPr>
+          <w:rFonts w:asciiTheme="minorHAnsi" w:hAnsiTheme="minorHAnsi" w:cstheme="minorHAnsi"/>
+          <w:color w:val="000000"/>
+        </w:rPr>
+        <w:t>porttitor</w:t>
+      </w:r>
+      <w:proofErr w:type="spellEnd"/>
+      <w:r>
+        <w:rPr>
+          <w:rFonts w:asciiTheme="minorHAnsi" w:hAnsiTheme="minorHAnsi" w:cstheme="minorHAnsi"/>
+          <w:color w:val="000000"/>
+        </w:rPr>
+        <w:t xml:space="preserve"> </w:t>
       </w:r>
       <w:proofErr w:type="spellStart"/>
       <w:r>
@@ -2733,7 +4071,29 @@
                 <w:szCs w:val="24"/>
                 <w:shd w:val="clear" w:color="auto" w:fill="FFFFFF"/>
               </w:rPr>
-              <w:t xml:space="preserve"> justo,</w:t>
+              <w:t xml:space="preserve"> </w:t>
+            </w:r>
+            <w:proofErr w:type="spellStart"/>
+            <w:r>
+              <w:rPr>
+                <w:rFonts w:cstheme="minorHAnsi"/>
+                <w:color w:val="000000"/>
+                <w:sz w:val="24"/>
+                <w:szCs w:val="24"/>
+                <w:shd w:val="clear" w:color="auto" w:fill="FFFFFF"/>
+              </w:rPr>
+              <w:t>justo</w:t>
+            </w:r>
+            <w:proofErr w:type="spellEnd"/>
+            <w:r>
+              <w:rPr>
+                <w:rFonts w:cstheme="minorHAnsi"/>
+                <w:color w:val="000000"/>
+                <w:sz w:val="24"/>
+                <w:szCs w:val="24"/>
+                <w:shd w:val="clear" w:color="auto" w:fill="FFFFFF"/>
+              </w:rPr>
+              <w:t>,</w:t>
             </w:r>
           </w:p>
         </w:tc>
@@ -2757,7 +4117,51 @@
                 <w:szCs w:val="24"/>
                 <w:shd w:val="clear" w:color="auto" w:fill="FFFFFF"/>
               </w:rPr>
-              <w:t xml:space="preserve">id ultricies diam </w:t>
+              <w:t xml:space="preserve">id </w:t>
+            </w:r>
+            <w:proofErr w:type="spellStart"/>
+            <w:r>
+              <w:rPr>
+                <w:rFonts w:cstheme="minorHAnsi"/>
+                <w:color w:val="000000"/>
+                <w:sz w:val="24"/>
+                <w:szCs w:val="24"/>
+                <w:shd w:val="clear" w:color="auto" w:fill="FFFFFF"/>
+              </w:rPr>
+              <w:t>ultricies</w:t>
+            </w:r>
+            <w:proofErr w:type="spellEnd"/>
+            <w:r>
+              <w:rPr>
+                <w:rFonts w:cstheme="minorHAnsi"/>
+                <w:color w:val="000000"/>
+                <w:sz w:val="24"/>
+                <w:szCs w:val="24"/>
+                <w:shd w:val="clear" w:color="auto" w:fill="FFFFFF"/>
+              </w:rPr>
+              <w:t xml:space="preserve"> </w:t>
+            </w:r>
+            <w:proofErr w:type="spellStart"/>
+            <w:r>
+              <w:rPr>
+                <w:rFonts w:cstheme="minorHAnsi"/>
+                <w:color w:val="000000"/>
+                <w:sz w:val="24"/>
+                <w:szCs w:val="24"/>
+                <w:shd w:val="clear" w:color="auto" w:fill="FFFFFF"/>
+              </w:rPr>
+              <w:t>diam</w:t>
+            </w:r>
+            <w:proofErr w:type="spellEnd"/>
+            <w:r>
+              <w:rPr>
+                <w:rFonts w:cstheme="minorHAnsi"/>
+                <w:color w:val="000000"/>
+                <w:sz w:val="24"/>
+                <w:szCs w:val="24"/>
+                <w:shd w:val="clear" w:color="auto" w:fill="FFFFFF"/>
+              </w:rPr>
+              <w:t xml:space="preserve"> </w:t>
             </w:r>
             <w:proofErr w:type="spellStart"/>
             <w:r>
@@ -2861,7 +4265,7 @@
                 <w:szCs w:val="24"/>
                 <w:shd w:val="clear" w:color="auto" w:fill="FFFFFF"/>
               </w:rPr>
-              <w:t xml:space="preserve"> in faucibus orci </w:t>
+              <w:t xml:space="preserve"> in </w:t>
             </w:r>
             <w:proofErr w:type="spellStart"/>
             <w:r>
@@ -2872,6 +4276,50 @@
                 <w:szCs w:val="24"/>
                 <w:shd w:val="clear" w:color="auto" w:fill="FFFFFF"/>
               </w:rPr>
+              <w:t>faucibus</w:t>
+            </w:r>
+            <w:proofErr w:type="spellEnd"/>
+            <w:r>
+              <w:rPr>
+                <w:rFonts w:cstheme="minorHAnsi"/>
+                <w:color w:val="000000"/>
+                <w:sz w:val="24"/>
+                <w:szCs w:val="24"/>
+                <w:shd w:val="clear" w:color="auto" w:fill="FFFFFF"/>
+              </w:rPr>
+              <w:t xml:space="preserve"> </w:t>
+            </w:r>
+            <w:proofErr w:type="spellStart"/>
+            <w:r>
+              <w:rPr>
+                <w:rFonts w:cstheme="minorHAnsi"/>
+                <w:color w:val="000000"/>
+                <w:sz w:val="24"/>
+                <w:szCs w:val="24"/>
+                <w:shd w:val="clear" w:color="auto" w:fill="FFFFFF"/>
+              </w:rPr>
+              <w:t>orci</w:t>
+            </w:r>
+            <w:proofErr w:type="spellEnd"/>
+            <w:r>
+              <w:rPr>
+                <w:rFonts w:cstheme="minorHAnsi"/>
+                <w:color w:val="000000"/>
+                <w:sz w:val="24"/>
+                <w:szCs w:val="24"/>
+                <w:shd w:val="clear" w:color="auto" w:fill="FFFFFF"/>
+              </w:rPr>
+              <w:t xml:space="preserve"> </w:t>
+            </w:r>
+            <w:proofErr w:type="spellStart"/>
+            <w:r>
+              <w:rPr>
+                <w:rFonts w:cstheme="minorHAnsi"/>
+                <w:color w:val="000000"/>
+                <w:sz w:val="24"/>
+                <w:szCs w:val="24"/>
+                <w:shd w:val="clear" w:color="auto" w:fill="FFFFFF"/>
+              </w:rPr>
               <w:t>luctus</w:t>
             </w:r>
             <w:proofErr w:type="spellEnd"/>
@@ -2905,7 +4353,29 @@
                 <w:szCs w:val="24"/>
                 <w:shd w:val="clear" w:color="auto" w:fill="FFFFFF"/>
               </w:rPr>
-              <w:t xml:space="preserve"> posuere </w:t>
+              <w:t xml:space="preserve"> </w:t>
+            </w:r>
+            <w:proofErr w:type="spellStart"/>
+            <w:r>
+              <w:rPr>
+                <w:rFonts w:cstheme="minorHAnsi"/>
+                <w:color w:val="000000"/>
+                <w:sz w:val="24"/>
+                <w:szCs w:val="24"/>
+                <w:shd w:val="clear" w:color="auto" w:fill="FFFFFF"/>
+              </w:rPr>
+              <w:t>posuere</w:t>
+            </w:r>
+            <w:proofErr w:type="spellEnd"/>
+            <w:r>
+              <w:rPr>
+                <w:rFonts w:cstheme="minorHAnsi"/>
+                <w:color w:val="000000"/>
+                <w:sz w:val="24"/>
+                <w:szCs w:val="24"/>
+                <w:shd w:val="clear" w:color="auto" w:fill="FFFFFF"/>
+              </w:rPr>
+              <w:t xml:space="preserve"> </w:t>
             </w:r>
             <w:proofErr w:type="spellStart"/>
             <w:r>
@@ -2951,7 +4421,51 @@
                 <w:szCs w:val="24"/>
                 <w:shd w:val="clear" w:color="auto" w:fill="FFFFFF"/>
               </w:rPr>
-              <w:t xml:space="preserve"> et posuere elit </w:t>
+              <w:t xml:space="preserve"> et </w:t>
+            </w:r>
+            <w:proofErr w:type="spellStart"/>
+            <w:r>
+              <w:rPr>
+                <w:rFonts w:cstheme="minorHAnsi"/>
+                <w:color w:val="000000"/>
+                <w:sz w:val="24"/>
+                <w:szCs w:val="24"/>
+                <w:shd w:val="clear" w:color="auto" w:fill="FFFFFF"/>
+              </w:rPr>
+              <w:t>posuere</w:t>
+            </w:r>
+            <w:proofErr w:type="spellEnd"/>
+            <w:r>
+              <w:rPr>
+                <w:rFonts w:cstheme="minorHAnsi"/>
+                <w:color w:val="000000"/>
+                <w:sz w:val="24"/>
+                <w:szCs w:val="24"/>
+                <w:shd w:val="clear" w:color="auto" w:fill="FFFFFF"/>
+              </w:rPr>
+              <w:t xml:space="preserve"> </w:t>
+            </w:r>
+            <w:proofErr w:type="spellStart"/>
+            <w:r>
+              <w:rPr>
+                <w:rFonts w:cstheme="minorHAnsi"/>
+                <w:color w:val="000000"/>
+                <w:sz w:val="24"/>
+                <w:szCs w:val="24"/>
+                <w:shd w:val="clear" w:color="auto" w:fill="FFFFFF"/>
+              </w:rPr>
+              <w:t>elit</w:t>
+            </w:r>
+            <w:proofErr w:type="spellEnd"/>
+            <w:r>
+              <w:rPr>
+                <w:rFonts w:cstheme="minorHAnsi"/>
+                <w:color w:val="000000"/>
+                <w:sz w:val="24"/>
+                <w:szCs w:val="24"/>
+                <w:shd w:val="clear" w:color="auto" w:fill="FFFFFF"/>
+              </w:rPr>
+              <w:t xml:space="preserve"> </w:t>
             </w:r>
             <w:proofErr w:type="spellStart"/>
             <w:r>
@@ -3099,7 +4613,51 @@
                 <w:szCs w:val="24"/>
                 <w:shd w:val="clear" w:color="auto" w:fill="FFFFFF"/>
               </w:rPr>
-              <w:t xml:space="preserve"> et, euismod sit amet </w:t>
+              <w:t xml:space="preserve"> et, </w:t>
+            </w:r>
+            <w:proofErr w:type="spellStart"/>
+            <w:r>
+              <w:rPr>
+                <w:rFonts w:cstheme="minorHAnsi"/>
+                <w:color w:val="000000"/>
+                <w:sz w:val="24"/>
+                <w:szCs w:val="24"/>
+                <w:shd w:val="clear" w:color="auto" w:fill="FFFFFF"/>
+              </w:rPr>
+              <w:t>euismod</w:t>
+            </w:r>
+            <w:proofErr w:type="spellEnd"/>
+            <w:r>
+              <w:rPr>
+                <w:rFonts w:cstheme="minorHAnsi"/>
+                <w:color w:val="000000"/>
+                <w:sz w:val="24"/>
+                <w:szCs w:val="24"/>
+                <w:shd w:val="clear" w:color="auto" w:fill="FFFFFF"/>
+              </w:rPr>
+              <w:t xml:space="preserve"> sit </w:t>
+            </w:r>
+            <w:proofErr w:type="spellStart"/>
+            <w:r>
+              <w:rPr>
+                <w:rFonts w:cstheme="minorHAnsi"/>
+                <w:color w:val="000000"/>
+                <w:sz w:val="24"/>
+                <w:szCs w:val="24"/>
+                <w:shd w:val="clear" w:color="auto" w:fill="FFFFFF"/>
+              </w:rPr>
+              <w:t>amet</w:t>
+            </w:r>
+            <w:proofErr w:type="spellEnd"/>
+            <w:r>
+              <w:rPr>
+                <w:rFonts w:cstheme="minorHAnsi"/>
+                <w:color w:val="000000"/>
+                <w:sz w:val="24"/>
+                <w:szCs w:val="24"/>
+                <w:shd w:val="clear" w:color="auto" w:fill="FFFFFF"/>
+              </w:rPr>
+              <w:t xml:space="preserve"> </w:t>
             </w:r>
             <w:proofErr w:type="spellStart"/>
             <w:r>
@@ -3157,7 +4715,73 @@
                 <w:szCs w:val="24"/>
                 <w:shd w:val="clear" w:color="auto" w:fill="FFFFFF"/>
               </w:rPr>
-              <w:t xml:space="preserve"> posuere nibh ut nisi rhoncus semper. </w:t>
+              <w:t xml:space="preserve"> </w:t>
+            </w:r>
+            <w:proofErr w:type="spellStart"/>
+            <w:r>
+              <w:rPr>
+                <w:rFonts w:cstheme="minorHAnsi"/>
+                <w:color w:val="000000"/>
+                <w:sz w:val="24"/>
+                <w:szCs w:val="24"/>
+                <w:shd w:val="clear" w:color="auto" w:fill="FFFFFF"/>
+              </w:rPr>
+              <w:t>posuere</w:t>
+            </w:r>
+            <w:proofErr w:type="spellEnd"/>
+            <w:r>
+              <w:rPr>
+                <w:rFonts w:cstheme="minorHAnsi"/>
+                <w:color w:val="000000"/>
+                <w:sz w:val="24"/>
+                <w:szCs w:val="24"/>
+                <w:shd w:val="clear" w:color="auto" w:fill="FFFFFF"/>
+              </w:rPr>
+              <w:t xml:space="preserve"> </w:t>
+            </w:r>
+            <w:proofErr w:type="spellStart"/>
+            <w:r>
+              <w:rPr>
+                <w:rFonts w:cstheme="minorHAnsi"/>
+                <w:color w:val="000000"/>
+                <w:sz w:val="24"/>
+                <w:szCs w:val="24"/>
+                <w:shd w:val="clear" w:color="auto" w:fill="FFFFFF"/>
+              </w:rPr>
+              <w:t>nibh</w:t>
+            </w:r>
+            <w:proofErr w:type="spellEnd"/>
+            <w:r>
+              <w:rPr>
+                <w:rFonts w:cstheme="minorHAnsi"/>
+                <w:color w:val="000000"/>
+                <w:sz w:val="24"/>
+                <w:szCs w:val="24"/>
+                <w:shd w:val="clear" w:color="auto" w:fill="FFFFFF"/>
+              </w:rPr>
+              <w:t xml:space="preserve"> </w:t>
+            </w:r>
+            <w:proofErr w:type="spellStart"/>
+            <w:r>
+              <w:rPr>
+                <w:rFonts w:cstheme="minorHAnsi"/>
+                <w:color w:val="000000"/>
+                <w:sz w:val="24"/>
+                <w:szCs w:val="24"/>
+                <w:shd w:val="clear" w:color="auto" w:fill="FFFFFF"/>
+              </w:rPr>
+              <w:t>ut</w:t>
+            </w:r>
+            <w:proofErr w:type="spellEnd"/>
+            <w:r>
+              <w:rPr>
+                <w:rFonts w:cstheme="minorHAnsi"/>
+                <w:color w:val="000000"/>
+                <w:sz w:val="24"/>
+                <w:szCs w:val="24"/>
+                <w:shd w:val="clear" w:color="auto" w:fill="FFFFFF"/>
+              </w:rPr>
+              <w:t xml:space="preserve"> nisi rhoncus semper. </w:t>
             </w:r>
           </w:p>
         </w:tc>
@@ -3376,8 +5000,13 @@
       <w:r>
         <w:t xml:space="preserve"> Footnote: </w:t>
       </w:r>
-      <w:r>
-        <w:t xml:space="preserve">Nulla </w:t>
+      <w:proofErr w:type="spellStart"/>
+      <w:r>
+        <w:t>Nulla</w:t>
+      </w:r>
+      <w:proofErr w:type="spellEnd"/>
+      <w:r>
+        <w:t xml:space="preserve"> </w:t>
       </w:r>
       <w:proofErr w:type="spellStart"/>
       <w:r>
@@ -3385,7 +5014,15 @@
       </w:r>
       <w:proofErr w:type="spellEnd"/>
       <w:r>
-        <w:t xml:space="preserve"> mi leo. Integer </w:t>
+        <w:t xml:space="preserve"> mi </w:t>
+      </w:r>
+      <w:proofErr w:type="spellStart"/>
+      <w:r>
+        <w:t>leo</w:t>
+      </w:r>
+      <w:proofErr w:type="spellEnd"/>
+      <w:r>
+        <w:t xml:space="preserve">. Integer </w:t>
       </w:r>
       <w:proofErr w:type="spellStart"/>
       <w:r>
@@ -3409,7 +5046,15 @@
       </w:r>
       <w:proofErr w:type="spellEnd"/>
       <w:r>
-        <w:t xml:space="preserve"> leo </w:t>
+        <w:t xml:space="preserve"> </w:t>
+      </w:r>
+      <w:proofErr w:type="spellStart"/>
+      <w:r>
+        <w:t>leo</w:t>
+      </w:r>
+      <w:proofErr w:type="spellEnd"/>
+      <w:r>
+        <w:t xml:space="preserve"> </w:t>
       </w:r>
       <w:proofErr w:type="spellStart"/>
       <w:r>
@@ -3425,7 +5070,15 @@
       </w:r>
       <w:proofErr w:type="spellEnd"/>
       <w:r>
-        <w:t xml:space="preserve"> suscipit eros suscipit. Sed dictum eros vestibulum </w:t>
+        <w:t xml:space="preserve"> </w:t>
+      </w:r>
+      <w:proofErr w:type="spellStart"/>
+      <w:r>
+        <w:t>suscipit</w:t>
+      </w:r>
+      <w:proofErr w:type="spellEnd"/>
+      <w:r>
+        <w:t xml:space="preserve"> eros suscipit. Sed dictum eros vestibulum </w:t>
       </w:r>
       <w:proofErr w:type="spellStart"/>
       <w:r>
@@ -3433,7 +5086,23 @@
       </w:r>
       <w:proofErr w:type="spellEnd"/>
       <w:r>
-        <w:t xml:space="preserve"> vulputate faucibus. Proin </w:t>
+        <w:t xml:space="preserve"> </w:t>
+      </w:r>
+      <w:proofErr w:type="spellStart"/>
+      <w:r>
+        <w:t>vulputate</w:t>
+      </w:r>
+      <w:proofErr w:type="spellEnd"/>
+      <w:r>
+        <w:t xml:space="preserve"> </w:t>
+      </w:r>
+      <w:proofErr w:type="spellStart"/>
+      <w:r>
+        <w:t>faucibus</w:t>
+      </w:r>
+      <w:proofErr w:type="spellEnd"/>
+      <w:r>
+        <w:t xml:space="preserve">. Proin </w:t>
       </w:r>
       <w:proofErr w:type="spellStart"/>
       <w:r>
@@ -3449,7 +5118,23 @@
       </w:r>
       <w:proofErr w:type="spellEnd"/>
       <w:r>
-        <w:t xml:space="preserve"> elit cursus, non auctor enim </w:t>
+        <w:t xml:space="preserve"> </w:t>
+      </w:r>
+      <w:proofErr w:type="spellStart"/>
+      <w:r>
+        <w:t>elit</w:t>
+      </w:r>
+      <w:proofErr w:type="spellEnd"/>
+      <w:r>
+        <w:t xml:space="preserve"> cursus, non auctor </w:t>
+      </w:r>
+      <w:proofErr w:type="spellStart"/>
+      <w:r>
+        <w:t>enim</w:t>
+      </w:r>
+      <w:proofErr w:type="spellEnd"/>
+      <w:r>
+        <w:t xml:space="preserve"> </w:t>
       </w:r>
       <w:proofErr w:type="spellStart"/>
       <w:r>
@@ -4075,6 +5760,7 @@
   <w:style w:type="character" w:default="1" w:styleId="DefaultParagraphFont">
     <w:name w:val="Default Paragraph Font"/>
     <w:uiPriority w:val="1"/>
+    <w:semiHidden/>
     <w:unhideWhenUsed/>
   </w:style>
   <w:style w:type="table" w:default="1" w:styleId="TableNormal">

</xml_diff>